<commit_message>
Completed Data Mining Assignment
</commit_message>
<xml_diff>
--- a/Data_Mining_Assignment.docx
+++ b/Data_Mining_Assignment.docx
@@ -511,7 +511,7 @@
           <w:r>
             <w:fldChar w:fldCharType="separate"/>
           </w:r>
-          <w:hyperlink w:anchor="_Toc470894536" w:history="1">
+          <w:hyperlink w:anchor="_Toc473884890" w:history="1">
             <w:r>
               <w:rPr>
                 <w:rStyle w:val="Hyperlink"/>
@@ -540,7 +540,7 @@
                 <w:noProof/>
                 <w:webHidden/>
               </w:rPr>
-              <w:instrText xml:space="preserve"> PAGEREF _Toc470894536 \h </w:instrText>
+              <w:instrText xml:space="preserve"> PAGEREF _Toc473884890 \h </w:instrText>
             </w:r>
             <w:r>
               <w:rPr>
@@ -561,6 +561,528 @@
                 <w:webHidden/>
               </w:rPr>
               <w:t>3</w:t>
+            </w:r>
+            <w:r>
+              <w:rPr>
+                <w:noProof/>
+                <w:webHidden/>
+              </w:rPr>
+              <w:fldChar w:fldCharType="end"/>
+            </w:r>
+          </w:hyperlink>
+        </w:p>
+        <w:p>
+          <w:pPr>
+            <w:pStyle w:val="TOC2"/>
+            <w:tabs>
+              <w:tab w:val="left" w:pos="660"/>
+              <w:tab w:val="right" w:leader="dot" w:pos="9350"/>
+            </w:tabs>
+            <w:rPr>
+              <w:rFonts w:asciiTheme="minorHAnsi" w:eastAsiaTheme="minorEastAsia" w:hAnsiTheme="minorHAnsi" w:cstheme="minorBidi"/>
+              <w:noProof/>
+              <w:color w:val="auto"/>
+            </w:rPr>
+          </w:pPr>
+          <w:hyperlink w:anchor="_Toc473884891" w:history="1">
+            <w:r>
+              <w:rPr>
+                <w:rStyle w:val="Hyperlink"/>
+                <w:rFonts w:ascii="Times New Roman" w:eastAsia="Times New Roman" w:hAnsi="Times New Roman" w:cs="Times New Roman"/>
+                <w:b/>
+                <w:noProof/>
+              </w:rPr>
+              <w:t>A.</w:t>
+            </w:r>
+            <w:r>
+              <w:rPr>
+                <w:rFonts w:asciiTheme="minorHAnsi" w:eastAsiaTheme="minorEastAsia" w:hAnsiTheme="minorHAnsi" w:cstheme="minorBidi"/>
+                <w:noProof/>
+                <w:color w:val="auto"/>
+              </w:rPr>
+              <w:tab/>
+            </w:r>
+            <w:r>
+              <w:rPr>
+                <w:rStyle w:val="Hyperlink"/>
+                <w:rFonts w:ascii="Times New Roman" w:eastAsia="Times New Roman" w:hAnsi="Times New Roman" w:cs="Times New Roman"/>
+                <w:b/>
+                <w:noProof/>
+              </w:rPr>
+              <w:t>About The Dataset</w:t>
+            </w:r>
+            <w:r>
+              <w:rPr>
+                <w:noProof/>
+                <w:webHidden/>
+              </w:rPr>
+              <w:tab/>
+            </w:r>
+            <w:r>
+              <w:rPr>
+                <w:noProof/>
+                <w:webHidden/>
+              </w:rPr>
+              <w:fldChar w:fldCharType="begin"/>
+            </w:r>
+            <w:r>
+              <w:rPr>
+                <w:noProof/>
+                <w:webHidden/>
+              </w:rPr>
+              <w:instrText xml:space="preserve"> PAGEREF _Toc473884891 \h </w:instrText>
+            </w:r>
+            <w:r>
+              <w:rPr>
+                <w:noProof/>
+                <w:webHidden/>
+              </w:rPr>
+            </w:r>
+            <w:r>
+              <w:rPr>
+                <w:noProof/>
+                <w:webHidden/>
+              </w:rPr>
+              <w:fldChar w:fldCharType="separate"/>
+            </w:r>
+            <w:r>
+              <w:rPr>
+                <w:noProof/>
+                <w:webHidden/>
+              </w:rPr>
+              <w:t>3</w:t>
+            </w:r>
+            <w:r>
+              <w:rPr>
+                <w:noProof/>
+                <w:webHidden/>
+              </w:rPr>
+              <w:fldChar w:fldCharType="end"/>
+            </w:r>
+          </w:hyperlink>
+        </w:p>
+        <w:p>
+          <w:pPr>
+            <w:pStyle w:val="TOC2"/>
+            <w:tabs>
+              <w:tab w:val="left" w:pos="660"/>
+              <w:tab w:val="right" w:leader="dot" w:pos="9350"/>
+            </w:tabs>
+            <w:rPr>
+              <w:rFonts w:asciiTheme="minorHAnsi" w:eastAsiaTheme="minorEastAsia" w:hAnsiTheme="minorHAnsi" w:cstheme="minorBidi"/>
+              <w:noProof/>
+              <w:color w:val="auto"/>
+            </w:rPr>
+          </w:pPr>
+          <w:hyperlink w:anchor="_Toc473884892" w:history="1">
+            <w:r>
+              <w:rPr>
+                <w:rStyle w:val="Hyperlink"/>
+                <w:rFonts w:ascii="Times New Roman" w:eastAsia="Times New Roman" w:hAnsi="Times New Roman" w:cs="Times New Roman"/>
+                <w:b/>
+                <w:noProof/>
+              </w:rPr>
+              <w:t>B.</w:t>
+            </w:r>
+            <w:r>
+              <w:rPr>
+                <w:rFonts w:asciiTheme="minorHAnsi" w:eastAsiaTheme="minorEastAsia" w:hAnsiTheme="minorHAnsi" w:cstheme="minorBidi"/>
+                <w:noProof/>
+                <w:color w:val="auto"/>
+              </w:rPr>
+              <w:tab/>
+            </w:r>
+            <w:r>
+              <w:rPr>
+                <w:rStyle w:val="Hyperlink"/>
+                <w:rFonts w:ascii="Times New Roman" w:eastAsia="Times New Roman" w:hAnsi="Times New Roman" w:cs="Times New Roman"/>
+                <w:b/>
+                <w:noProof/>
+              </w:rPr>
+              <w:t>Possible Insights</w:t>
+            </w:r>
+            <w:r>
+              <w:rPr>
+                <w:noProof/>
+                <w:webHidden/>
+              </w:rPr>
+              <w:tab/>
+            </w:r>
+            <w:r>
+              <w:rPr>
+                <w:noProof/>
+                <w:webHidden/>
+              </w:rPr>
+              <w:fldChar w:fldCharType="begin"/>
+            </w:r>
+            <w:r>
+              <w:rPr>
+                <w:noProof/>
+                <w:webHidden/>
+              </w:rPr>
+              <w:instrText xml:space="preserve"> PAGEREF _Toc473884892 \h </w:instrText>
+            </w:r>
+            <w:r>
+              <w:rPr>
+                <w:noProof/>
+                <w:webHidden/>
+              </w:rPr>
+            </w:r>
+            <w:r>
+              <w:rPr>
+                <w:noProof/>
+                <w:webHidden/>
+              </w:rPr>
+              <w:fldChar w:fldCharType="separate"/>
+            </w:r>
+            <w:r>
+              <w:rPr>
+                <w:noProof/>
+                <w:webHidden/>
+              </w:rPr>
+              <w:t>4</w:t>
+            </w:r>
+            <w:r>
+              <w:rPr>
+                <w:noProof/>
+                <w:webHidden/>
+              </w:rPr>
+              <w:fldChar w:fldCharType="end"/>
+            </w:r>
+          </w:hyperlink>
+        </w:p>
+        <w:p>
+          <w:pPr>
+            <w:pStyle w:val="TOC2"/>
+            <w:tabs>
+              <w:tab w:val="left" w:pos="660"/>
+              <w:tab w:val="right" w:leader="dot" w:pos="9350"/>
+            </w:tabs>
+            <w:rPr>
+              <w:rFonts w:asciiTheme="minorHAnsi" w:eastAsiaTheme="minorEastAsia" w:hAnsiTheme="minorHAnsi" w:cstheme="minorBidi"/>
+              <w:noProof/>
+              <w:color w:val="auto"/>
+            </w:rPr>
+          </w:pPr>
+          <w:hyperlink w:anchor="_Toc473884893" w:history="1">
+            <w:r>
+              <w:rPr>
+                <w:rStyle w:val="Hyperlink"/>
+                <w:rFonts w:ascii="Times New Roman" w:eastAsia="Times New Roman" w:hAnsi="Times New Roman" w:cs="Times New Roman"/>
+                <w:b/>
+                <w:noProof/>
+              </w:rPr>
+              <w:t>C.</w:t>
+            </w:r>
+            <w:r>
+              <w:rPr>
+                <w:rFonts w:asciiTheme="minorHAnsi" w:eastAsiaTheme="minorEastAsia" w:hAnsiTheme="minorHAnsi" w:cstheme="minorBidi"/>
+                <w:noProof/>
+                <w:color w:val="auto"/>
+              </w:rPr>
+              <w:tab/>
+            </w:r>
+            <w:r>
+              <w:rPr>
+                <w:rStyle w:val="Hyperlink"/>
+                <w:rFonts w:ascii="Times New Roman" w:eastAsia="Times New Roman" w:hAnsi="Times New Roman" w:cs="Times New Roman"/>
+                <w:b/>
+                <w:noProof/>
+              </w:rPr>
+              <w:t>Data Mining Approaches</w:t>
+            </w:r>
+            <w:r>
+              <w:rPr>
+                <w:noProof/>
+                <w:webHidden/>
+              </w:rPr>
+              <w:tab/>
+            </w:r>
+            <w:r>
+              <w:rPr>
+                <w:noProof/>
+                <w:webHidden/>
+              </w:rPr>
+              <w:fldChar w:fldCharType="begin"/>
+            </w:r>
+            <w:r>
+              <w:rPr>
+                <w:noProof/>
+                <w:webHidden/>
+              </w:rPr>
+              <w:instrText xml:space="preserve"> PAGEREF _Toc473884893 \h </w:instrText>
+            </w:r>
+            <w:r>
+              <w:rPr>
+                <w:noProof/>
+                <w:webHidden/>
+              </w:rPr>
+            </w:r>
+            <w:r>
+              <w:rPr>
+                <w:noProof/>
+                <w:webHidden/>
+              </w:rPr>
+              <w:fldChar w:fldCharType="separate"/>
+            </w:r>
+            <w:r>
+              <w:rPr>
+                <w:noProof/>
+                <w:webHidden/>
+              </w:rPr>
+              <w:t>5</w:t>
+            </w:r>
+            <w:r>
+              <w:rPr>
+                <w:noProof/>
+                <w:webHidden/>
+              </w:rPr>
+              <w:fldChar w:fldCharType="end"/>
+            </w:r>
+          </w:hyperlink>
+        </w:p>
+        <w:p>
+          <w:pPr>
+            <w:pStyle w:val="TOC2"/>
+            <w:tabs>
+              <w:tab w:val="left" w:pos="660"/>
+              <w:tab w:val="right" w:leader="dot" w:pos="9350"/>
+            </w:tabs>
+            <w:rPr>
+              <w:rFonts w:asciiTheme="minorHAnsi" w:eastAsiaTheme="minorEastAsia" w:hAnsiTheme="minorHAnsi" w:cstheme="minorBidi"/>
+              <w:noProof/>
+              <w:color w:val="auto"/>
+            </w:rPr>
+          </w:pPr>
+          <w:hyperlink w:anchor="_Toc473884894" w:history="1">
+            <w:r>
+              <w:rPr>
+                <w:rStyle w:val="Hyperlink"/>
+                <w:rFonts w:ascii="Times New Roman" w:eastAsia="Times New Roman" w:hAnsi="Times New Roman" w:cs="Times New Roman"/>
+                <w:b/>
+                <w:noProof/>
+              </w:rPr>
+              <w:t>D.</w:t>
+            </w:r>
+            <w:r>
+              <w:rPr>
+                <w:rFonts w:asciiTheme="minorHAnsi" w:eastAsiaTheme="minorEastAsia" w:hAnsiTheme="minorHAnsi" w:cstheme="minorBidi"/>
+                <w:noProof/>
+                <w:color w:val="auto"/>
+              </w:rPr>
+              <w:tab/>
+            </w:r>
+            <w:r>
+              <w:rPr>
+                <w:rStyle w:val="Hyperlink"/>
+                <w:rFonts w:ascii="Times New Roman" w:eastAsia="Times New Roman" w:hAnsi="Times New Roman" w:cs="Times New Roman"/>
+                <w:b/>
+                <w:noProof/>
+              </w:rPr>
+              <w:t>Data Quality Issues</w:t>
+            </w:r>
+            <w:r>
+              <w:rPr>
+                <w:noProof/>
+                <w:webHidden/>
+              </w:rPr>
+              <w:tab/>
+            </w:r>
+            <w:r>
+              <w:rPr>
+                <w:noProof/>
+                <w:webHidden/>
+              </w:rPr>
+              <w:fldChar w:fldCharType="begin"/>
+            </w:r>
+            <w:r>
+              <w:rPr>
+                <w:noProof/>
+                <w:webHidden/>
+              </w:rPr>
+              <w:instrText xml:space="preserve"> PAGEREF _Toc473884894 \h </w:instrText>
+            </w:r>
+            <w:r>
+              <w:rPr>
+                <w:noProof/>
+                <w:webHidden/>
+              </w:rPr>
+            </w:r>
+            <w:r>
+              <w:rPr>
+                <w:noProof/>
+                <w:webHidden/>
+              </w:rPr>
+              <w:fldChar w:fldCharType="separate"/>
+            </w:r>
+            <w:r>
+              <w:rPr>
+                <w:noProof/>
+                <w:webHidden/>
+              </w:rPr>
+              <w:t>6</w:t>
+            </w:r>
+            <w:r>
+              <w:rPr>
+                <w:noProof/>
+                <w:webHidden/>
+              </w:rPr>
+              <w:fldChar w:fldCharType="end"/>
+            </w:r>
+          </w:hyperlink>
+        </w:p>
+        <w:p>
+          <w:pPr>
+            <w:pStyle w:val="TOC2"/>
+            <w:tabs>
+              <w:tab w:val="left" w:pos="660"/>
+              <w:tab w:val="right" w:leader="dot" w:pos="9350"/>
+            </w:tabs>
+            <w:rPr>
+              <w:rFonts w:asciiTheme="minorHAnsi" w:eastAsiaTheme="minorEastAsia" w:hAnsiTheme="minorHAnsi" w:cstheme="minorBidi"/>
+              <w:noProof/>
+              <w:color w:val="auto"/>
+            </w:rPr>
+          </w:pPr>
+          <w:hyperlink w:anchor="_Toc473884895" w:history="1">
+            <w:r>
+              <w:rPr>
+                <w:rStyle w:val="Hyperlink"/>
+                <w:rFonts w:ascii="Times New Roman" w:eastAsia="Times New Roman" w:hAnsi="Times New Roman" w:cs="Times New Roman"/>
+                <w:b/>
+                <w:noProof/>
+              </w:rPr>
+              <w:t>E.</w:t>
+            </w:r>
+            <w:r>
+              <w:rPr>
+                <w:rFonts w:asciiTheme="minorHAnsi" w:eastAsiaTheme="minorEastAsia" w:hAnsiTheme="minorHAnsi" w:cstheme="minorBidi"/>
+                <w:noProof/>
+                <w:color w:val="auto"/>
+              </w:rPr>
+              <w:tab/>
+            </w:r>
+            <w:r>
+              <w:rPr>
+                <w:rStyle w:val="Hyperlink"/>
+                <w:rFonts w:ascii="Times New Roman" w:eastAsia="Times New Roman" w:hAnsi="Times New Roman" w:cs="Times New Roman"/>
+                <w:b/>
+                <w:noProof/>
+              </w:rPr>
+              <w:t>Preprocessing Task</w:t>
+            </w:r>
+            <w:r>
+              <w:rPr>
+                <w:noProof/>
+                <w:webHidden/>
+              </w:rPr>
+              <w:tab/>
+            </w:r>
+            <w:r>
+              <w:rPr>
+                <w:noProof/>
+                <w:webHidden/>
+              </w:rPr>
+              <w:fldChar w:fldCharType="begin"/>
+            </w:r>
+            <w:r>
+              <w:rPr>
+                <w:noProof/>
+                <w:webHidden/>
+              </w:rPr>
+              <w:instrText xml:space="preserve"> PAGEREF _Toc473884895 \h </w:instrText>
+            </w:r>
+            <w:r>
+              <w:rPr>
+                <w:noProof/>
+                <w:webHidden/>
+              </w:rPr>
+            </w:r>
+            <w:r>
+              <w:rPr>
+                <w:noProof/>
+                <w:webHidden/>
+              </w:rPr>
+              <w:fldChar w:fldCharType="separate"/>
+            </w:r>
+            <w:r>
+              <w:rPr>
+                <w:noProof/>
+                <w:webHidden/>
+              </w:rPr>
+              <w:t>7</w:t>
+            </w:r>
+            <w:r>
+              <w:rPr>
+                <w:noProof/>
+                <w:webHidden/>
+              </w:rPr>
+              <w:fldChar w:fldCharType="end"/>
+            </w:r>
+          </w:hyperlink>
+        </w:p>
+        <w:p>
+          <w:pPr>
+            <w:pStyle w:val="TOC1"/>
+            <w:tabs>
+              <w:tab w:val="right" w:leader="dot" w:pos="9350"/>
+            </w:tabs>
+            <w:rPr>
+              <w:rFonts w:asciiTheme="minorHAnsi" w:eastAsiaTheme="minorEastAsia" w:hAnsiTheme="minorHAnsi" w:cstheme="minorBidi"/>
+              <w:noProof/>
+              <w:color w:val="auto"/>
+            </w:rPr>
+          </w:pPr>
+          <w:hyperlink w:anchor="_Toc473884896" w:history="1">
+            <w:r>
+              <w:rPr>
+                <w:rStyle w:val="Hyperlink"/>
+                <w:rFonts w:ascii="Times New Roman" w:hAnsi="Times New Roman" w:cs="Times New Roman"/>
+                <w:b/>
+                <w:noProof/>
+              </w:rPr>
+              <w:t>Part 2: Association Rule Mining</w:t>
+            </w:r>
+            <w:r>
+              <w:rPr>
+                <w:noProof/>
+                <w:webHidden/>
+              </w:rPr>
+              <w:tab/>
+            </w:r>
+            <w:r>
+              <w:rPr>
+                <w:noProof/>
+                <w:webHidden/>
+              </w:rPr>
+              <w:fldChar w:fldCharType="begin"/>
+            </w:r>
+            <w:r>
+              <w:rPr>
+                <w:noProof/>
+                <w:webHidden/>
+              </w:rPr>
+              <w:instrText xml:space="preserve"> PAGEREF _Toc473884896 \h </w:instrText>
+            </w:r>
+            <w:r>
+              <w:rPr>
+                <w:noProof/>
+                <w:webHidden/>
+              </w:rPr>
+            </w:r>
+            <w:r>
+              <w:rPr>
+                <w:noProof/>
+                <w:webHidden/>
+              </w:rPr>
+              <w:fldChar w:fldCharType="separate"/>
+            </w:r>
+            <w:r>
+              <w:rPr>
+                <w:noProof/>
+                <w:webHidden/>
+              </w:rPr>
+              <w:t>8</w:t>
             </w:r>
             <w:r>
               <w:rPr>
@@ -583,15 +1105,33 @@
               <w:color w:val="auto"/>
             </w:rPr>
           </w:pPr>
-          <w:hyperlink w:anchor="_Toc470894537" w:history="1">
+          <w:hyperlink w:anchor="_Toc473884897" w:history="1">
             <w:r>
               <w:rPr>
                 <w:rStyle w:val="Hyperlink"/>
-                <w:rFonts w:ascii="Times New Roman" w:eastAsia="Times New Roman" w:hAnsi="Times New Roman" w:cs="Times New Roman"/>
+                <w:rFonts w:ascii="Times New Roman" w:hAnsi="Times New Roman" w:cs="Times New Roman"/>
                 <w:b/>
                 <w:noProof/>
               </w:rPr>
-              <w:t>About The Dataset</w:t>
+              <w:t>Obj</w:t>
+            </w:r>
+            <w:r>
+              <w:rPr>
+                <w:rStyle w:val="Hyperlink"/>
+                <w:rFonts w:ascii="Times New Roman" w:hAnsi="Times New Roman" w:cs="Times New Roman"/>
+                <w:b/>
+                <w:noProof/>
+              </w:rPr>
+              <w:t>e</w:t>
+            </w:r>
+            <w:r>
+              <w:rPr>
+                <w:rStyle w:val="Hyperlink"/>
+                <w:rFonts w:ascii="Times New Roman" w:hAnsi="Times New Roman" w:cs="Times New Roman"/>
+                <w:b/>
+                <w:noProof/>
+              </w:rPr>
+              <w:t>ctives</w:t>
             </w:r>
             <w:r>
               <w:rPr>
@@ -612,7 +1152,7 @@
                 <w:noProof/>
                 <w:webHidden/>
               </w:rPr>
-              <w:instrText xml:space="preserve"> PAGEREF _Toc470894537 \h </w:instrText>
+              <w:instrText xml:space="preserve"> PAGEREF _Toc473884897 \h </w:instrText>
             </w:r>
             <w:r>
               <w:rPr>
@@ -632,7 +1172,7 @@
                 <w:noProof/>
                 <w:webHidden/>
               </w:rPr>
-              <w:t>3</w:t>
+              <w:t>8</w:t>
             </w:r>
             <w:r>
               <w:rPr>
@@ -655,15 +1195,15 @@
               <w:color w:val="auto"/>
             </w:rPr>
           </w:pPr>
-          <w:hyperlink w:anchor="_Toc470894538" w:history="1">
+          <w:hyperlink w:anchor="_Toc473884898" w:history="1">
             <w:r>
               <w:rPr>
                 <w:rStyle w:val="Hyperlink"/>
-                <w:rFonts w:ascii="Times New Roman" w:eastAsia="Times New Roman" w:hAnsi="Times New Roman" w:cs="Times New Roman"/>
+                <w:rFonts w:ascii="Times New Roman" w:hAnsi="Times New Roman" w:cs="Times New Roman"/>
                 <w:b/>
                 <w:noProof/>
               </w:rPr>
-              <w:t>Possible Insights</w:t>
+              <w:t>Data set description</w:t>
             </w:r>
             <w:r>
               <w:rPr>
@@ -684,7 +1224,7 @@
                 <w:noProof/>
                 <w:webHidden/>
               </w:rPr>
-              <w:instrText xml:space="preserve"> PAGEREF _Toc470894538 \h </w:instrText>
+              <w:instrText xml:space="preserve"> PAGEREF _Toc473884898 \h </w:instrText>
             </w:r>
             <w:r>
               <w:rPr>
@@ -704,7 +1244,7 @@
                 <w:noProof/>
                 <w:webHidden/>
               </w:rPr>
-              <w:t>4</w:t>
+              <w:t>9</w:t>
             </w:r>
             <w:r>
               <w:rPr>
@@ -727,15 +1267,15 @@
               <w:color w:val="auto"/>
             </w:rPr>
           </w:pPr>
-          <w:hyperlink w:anchor="_Toc470894539" w:history="1">
+          <w:hyperlink w:anchor="_Toc473884899" w:history="1">
             <w:r>
               <w:rPr>
                 <w:rStyle w:val="Hyperlink"/>
-                <w:rFonts w:ascii="Times New Roman" w:eastAsia="Times New Roman" w:hAnsi="Times New Roman" w:cs="Times New Roman"/>
+                <w:rFonts w:ascii="Times New Roman" w:hAnsi="Times New Roman" w:cs="Times New Roman"/>
                 <w:b/>
                 <w:noProof/>
               </w:rPr>
-              <w:t>C. Data Mining Approaches</w:t>
+              <w:t>Rule mining process</w:t>
             </w:r>
             <w:r>
               <w:rPr>
@@ -756,7 +1296,7 @@
                 <w:noProof/>
                 <w:webHidden/>
               </w:rPr>
-              <w:instrText xml:space="preserve"> PAGEREF _Toc470894539 \h </w:instrText>
+              <w:instrText xml:space="preserve"> PAGEREF _Toc473884899 \h </w:instrText>
             </w:r>
             <w:r>
               <w:rPr>
@@ -776,7 +1316,7 @@
                 <w:noProof/>
                 <w:webHidden/>
               </w:rPr>
-              <w:t>5</w:t>
+              <w:t>10</w:t>
             </w:r>
             <w:r>
               <w:rPr>
@@ -799,15 +1339,15 @@
               <w:color w:val="auto"/>
             </w:rPr>
           </w:pPr>
-          <w:hyperlink w:anchor="_Toc470894540" w:history="1">
+          <w:hyperlink w:anchor="_Toc473884900" w:history="1">
             <w:r>
               <w:rPr>
                 <w:rStyle w:val="Hyperlink"/>
-                <w:rFonts w:ascii="Times New Roman" w:eastAsia="Times New Roman" w:hAnsi="Times New Roman" w:cs="Times New Roman"/>
+                <w:rFonts w:ascii="Times New Roman" w:hAnsi="Times New Roman" w:cs="Times New Roman"/>
                 <w:b/>
                 <w:noProof/>
               </w:rPr>
-              <w:t>D. Data Quality Issues</w:t>
+              <w:t>Rule Summary</w:t>
             </w:r>
             <w:r>
               <w:rPr>
@@ -828,7 +1368,7 @@
                 <w:noProof/>
                 <w:webHidden/>
               </w:rPr>
-              <w:instrText xml:space="preserve"> PAGEREF _Toc470894540 \h </w:instrText>
+              <w:instrText xml:space="preserve"> PAGEREF _Toc473884900 \h </w:instrText>
             </w:r>
             <w:r>
               <w:rPr>
@@ -848,7 +1388,7 @@
                 <w:noProof/>
                 <w:webHidden/>
               </w:rPr>
-              <w:t>6</w:t>
+              <w:t>11</w:t>
             </w:r>
             <w:r>
               <w:rPr>
@@ -871,15 +1411,15 @@
               <w:color w:val="auto"/>
             </w:rPr>
           </w:pPr>
-          <w:hyperlink w:anchor="_Toc470894541" w:history="1">
+          <w:hyperlink w:anchor="_Toc473884901" w:history="1">
             <w:r>
               <w:rPr>
                 <w:rStyle w:val="Hyperlink"/>
-                <w:rFonts w:ascii="Times New Roman" w:eastAsia="Times New Roman" w:hAnsi="Times New Roman" w:cs="Times New Roman"/>
+                <w:rFonts w:ascii="Times New Roman" w:hAnsi="Times New Roman" w:cs="Times New Roman"/>
                 <w:b/>
                 <w:noProof/>
               </w:rPr>
-              <w:t>E. Preprocessing Task</w:t>
+              <w:t>Recommendations</w:t>
             </w:r>
             <w:r>
               <w:rPr>
@@ -900,7 +1440,7 @@
                 <w:noProof/>
                 <w:webHidden/>
               </w:rPr>
-              <w:instrText xml:space="preserve"> PAGEREF _Toc470894541 \h </w:instrText>
+              <w:instrText xml:space="preserve"> PAGEREF _Toc473884901 \h </w:instrText>
             </w:r>
             <w:r>
               <w:rPr>
@@ -920,7 +1460,7 @@
                 <w:noProof/>
                 <w:webHidden/>
               </w:rPr>
-              <w:t>7</w:t>
+              <w:t>12</w:t>
             </w:r>
             <w:r>
               <w:rPr>
@@ -982,7 +1522,7 @@
           <w:color w:val="auto"/>
         </w:rPr>
       </w:pPr>
-      <w:bookmarkStart w:id="0" w:name="_Toc470894536"/>
+      <w:bookmarkStart w:id="0" w:name="_Toc473884890"/>
       <w:r>
         <w:rPr>
           <w:rFonts w:ascii="Times New Roman" w:eastAsia="Times New Roman" w:hAnsi="Times New Roman" w:cs="Times New Roman"/>
@@ -1012,7 +1552,7 @@
           <w:color w:val="auto"/>
         </w:rPr>
       </w:pPr>
-      <w:bookmarkStart w:id="1" w:name="_Toc470894537"/>
+      <w:bookmarkStart w:id="1" w:name="_Toc473884891"/>
       <w:r>
         <w:rPr>
           <w:rFonts w:ascii="Times New Roman" w:eastAsia="Times New Roman" w:hAnsi="Times New Roman" w:cs="Times New Roman"/>
@@ -1316,7 +1856,7 @@
           <w:color w:val="auto"/>
         </w:rPr>
       </w:pPr>
-      <w:bookmarkStart w:id="2" w:name="_Toc470894538"/>
+      <w:bookmarkStart w:id="2" w:name="_Toc473884892"/>
       <w:r>
         <w:rPr>
           <w:rFonts w:ascii="Times New Roman" w:eastAsia="Times New Roman" w:hAnsi="Times New Roman" w:cs="Times New Roman"/>
@@ -1525,7 +2065,7 @@
           <w:color w:val="auto"/>
         </w:rPr>
       </w:pPr>
-      <w:bookmarkStart w:id="3" w:name="_Toc470894539"/>
+      <w:bookmarkStart w:id="3" w:name="_Toc473884893"/>
       <w:r>
         <w:rPr>
           <w:rFonts w:ascii="Times New Roman" w:eastAsia="Times New Roman" w:hAnsi="Times New Roman" w:cs="Times New Roman"/>
@@ -1819,7 +2359,7 @@
           <w:color w:val="auto"/>
         </w:rPr>
       </w:pPr>
-      <w:bookmarkStart w:id="4" w:name="_Toc470894540"/>
+      <w:bookmarkStart w:id="4" w:name="_Toc473884894"/>
       <w:r>
         <w:rPr>
           <w:rFonts w:ascii="Times New Roman" w:eastAsia="Times New Roman" w:hAnsi="Times New Roman" w:cs="Times New Roman"/>
@@ -2324,14 +2864,22 @@
           <w:color w:val="auto"/>
         </w:rPr>
       </w:pPr>
-      <w:bookmarkStart w:id="5" w:name="_Toc470894541"/>
       <w:r>
         <w:rPr>
           <w:rFonts w:ascii="Times New Roman" w:eastAsia="Times New Roman" w:hAnsi="Times New Roman" w:cs="Times New Roman"/>
           <w:b/>
           <w:color w:val="auto"/>
         </w:rPr>
-        <w:t xml:space="preserve"> Preprocessing Task</w:t>
+        <w:t xml:space="preserve"> </w:t>
+      </w:r>
+      <w:bookmarkStart w:id="5" w:name="_Toc473884895"/>
+      <w:r>
+        <w:rPr>
+          <w:rFonts w:ascii="Times New Roman" w:eastAsia="Times New Roman" w:hAnsi="Times New Roman" w:cs="Times New Roman"/>
+          <w:b/>
+          <w:color w:val="auto"/>
+        </w:rPr>
+        <w:t>Preprocessing Task</w:t>
       </w:r>
       <w:bookmarkEnd w:id="5"/>
     </w:p>
@@ -2382,19 +2930,7 @@
           <w:rPr>
             <w:rStyle w:val="Hyperlink"/>
           </w:rPr>
-          <w:t>http://bit.ly/2iuJ</w:t>
-        </w:r>
-        <w:r>
-          <w:rPr>
-            <w:rStyle w:val="Hyperlink"/>
-          </w:rPr>
-          <w:t>a</w:t>
-        </w:r>
-        <w:r>
-          <w:rPr>
-            <w:rStyle w:val="Hyperlink"/>
-          </w:rPr>
-          <w:t>I5</w:t>
+          <w:t>http://bit.ly/2iuJaI5</w:t>
         </w:r>
       </w:hyperlink>
     </w:p>
@@ -2449,6 +2985,7 @@
           <w:color w:val="auto"/>
         </w:rPr>
       </w:pPr>
+      <w:bookmarkStart w:id="6" w:name="_Toc473884896"/>
       <w:r>
         <w:rPr>
           <w:rFonts w:ascii="Times New Roman" w:hAnsi="Times New Roman" w:cs="Times New Roman"/>
@@ -2456,8 +2993,33 @@
           <w:color w:val="auto"/>
         </w:rPr>
         <w:lastRenderedPageBreak/>
-        <w:t>PART 2: ASSOCIATION RULE MINING</w:t>
-      </w:r>
+        <w:t>P</w:t>
+      </w:r>
+      <w:r>
+        <w:rPr>
+          <w:rFonts w:ascii="Times New Roman" w:hAnsi="Times New Roman" w:cs="Times New Roman"/>
+          <w:b/>
+          <w:color w:val="auto"/>
+        </w:rPr>
+        <w:t>art</w:t>
+      </w:r>
+      <w:r>
+        <w:rPr>
+          <w:rFonts w:ascii="Times New Roman" w:hAnsi="Times New Roman" w:cs="Times New Roman"/>
+          <w:b/>
+          <w:color w:val="auto"/>
+        </w:rPr>
+        <w:t xml:space="preserve"> 2: </w:t>
+      </w:r>
+      <w:r>
+        <w:rPr>
+          <w:rFonts w:ascii="Times New Roman" w:hAnsi="Times New Roman" w:cs="Times New Roman"/>
+          <w:b/>
+          <w:color w:val="auto"/>
+        </w:rPr>
+        <w:t>Association Rule Mining</w:t>
+      </w:r>
+      <w:bookmarkEnd w:id="6"/>
     </w:p>
     <w:p>
       <w:pPr>
@@ -2474,11 +3036,16 @@
     <w:p>
       <w:pPr>
         <w:pStyle w:val="Heading2"/>
+        <w:numPr>
+          <w:ilvl w:val="0"/>
+          <w:numId w:val="2"/>
+        </w:numPr>
         <w:rPr>
           <w:rFonts w:ascii="Times New Roman" w:hAnsi="Times New Roman" w:cs="Times New Roman"/>
           <w:color w:val="auto"/>
         </w:rPr>
       </w:pPr>
+      <w:bookmarkStart w:id="7" w:name="_Toc473884897"/>
       <w:r>
         <w:rPr>
           <w:rFonts w:ascii="Times New Roman" w:hAnsi="Times New Roman" w:cs="Times New Roman"/>
@@ -2487,6 +3054,7 @@
         </w:rPr>
         <w:t>Objectives</w:t>
       </w:r>
+      <w:bookmarkEnd w:id="7"/>
     </w:p>
     <w:p>
       <w:pPr>
@@ -2535,13 +3103,7 @@
         <w:rPr>
           <w:color w:val="000000"/>
         </w:rPr>
-        <w:t>The domain that can be derived from association rule mining is set of objects that are associated or correlated among themselves. The domain consists of patterns that regularly occur in it.</w:t>
-      </w:r>
-      <w:r>
-        <w:rPr>
-          <w:color w:val="000000"/>
-        </w:rPr>
-        <w:t xml:space="preserve"> In other words, it could actually be applied in a wide range of fields, such as advertising and medical diagnosis.</w:t>
+        <w:t>The domain that can be derived from association rule mining is set of objects that are associated or correlated among themselves. The domain consists of patterns that regularly occur in it. In other words, it could actually be applied in a wide range of fields, such as advertising and medical diagnosis.</w:t>
       </w:r>
     </w:p>
     <w:p/>
@@ -2556,19 +3118,7 @@
         <w:rPr>
           <w:color w:val="000000"/>
         </w:rPr>
-        <w:t xml:space="preserve">By applying association rule mining, one can predict future </w:t>
-      </w:r>
-      <w:r>
-        <w:rPr>
-          <w:color w:val="000000"/>
-        </w:rPr>
-        <w:t>behavior</w:t>
-      </w:r>
-      <w:r>
-        <w:rPr>
-          <w:color w:val="000000"/>
-        </w:rPr>
-        <w:t xml:space="preserve"> based on analysis of the frequent patterns. For example, association rule mining is used in market basket analysis, it plays an important part of predicting the likelihood of a customer to purchase a certain product.</w:t>
+        <w:t>By applying association rule mining, one can predict future behavior based on analysis of the frequent patterns. For example, association rule mining is used in market basket analysis, it plays an important part of predicting the likelihood of a customer to purchase a certain product.</w:t>
       </w:r>
     </w:p>
     <w:p/>
@@ -2660,12 +3210,17 @@
     <w:p>
       <w:pPr>
         <w:pStyle w:val="Heading2"/>
+        <w:numPr>
+          <w:ilvl w:val="0"/>
+          <w:numId w:val="2"/>
+        </w:numPr>
         <w:rPr>
           <w:rFonts w:ascii="Times New Roman" w:hAnsi="Times New Roman" w:cs="Times New Roman"/>
           <w:b/>
           <w:color w:val="auto"/>
         </w:rPr>
       </w:pPr>
+      <w:bookmarkStart w:id="8" w:name="_Toc473884898"/>
       <w:r>
         <w:rPr>
           <w:rFonts w:ascii="Times New Roman" w:hAnsi="Times New Roman" w:cs="Times New Roman"/>
@@ -2675,6 +3230,7 @@
         <w:lastRenderedPageBreak/>
         <w:t>Data set description</w:t>
       </w:r>
+      <w:bookmarkEnd w:id="8"/>
     </w:p>
     <w:p>
       <w:pPr>
@@ -3100,12 +3656,17 @@
     <w:p>
       <w:pPr>
         <w:pStyle w:val="NormalWeb"/>
+        <w:numPr>
+          <w:ilvl w:val="0"/>
+          <w:numId w:val="2"/>
+        </w:numPr>
         <w:spacing w:before="0" w:beforeAutospacing="0" w:after="0" w:afterAutospacing="0"/>
         <w:jc w:val="both"/>
         <w:rPr>
           <w:color w:val="000000"/>
         </w:rPr>
       </w:pPr>
+      <w:bookmarkStart w:id="9" w:name="_Toc473884899"/>
       <w:r>
         <w:rPr>
           <w:rStyle w:val="Heading2Char"/>
@@ -3116,6 +3677,7 @@
         <w:lastRenderedPageBreak/>
         <w:t>Rule mining process</w:t>
       </w:r>
+      <w:bookmarkEnd w:id="9"/>
     </w:p>
     <w:p>
       <w:pPr>
@@ -3686,12 +4248,17 @@
     <w:p>
       <w:pPr>
         <w:pStyle w:val="Heading2"/>
+        <w:numPr>
+          <w:ilvl w:val="0"/>
+          <w:numId w:val="2"/>
+        </w:numPr>
         <w:rPr>
           <w:rFonts w:ascii="Times New Roman" w:hAnsi="Times New Roman" w:cs="Times New Roman"/>
           <w:b/>
           <w:color w:val="auto"/>
         </w:rPr>
       </w:pPr>
+      <w:bookmarkStart w:id="10" w:name="_Toc473884900"/>
       <w:r>
         <w:rPr>
           <w:rFonts w:ascii="Times New Roman" w:hAnsi="Times New Roman" w:cs="Times New Roman"/>
@@ -3700,6 +4267,7 @@
         </w:rPr>
         <w:t>Rule Summary</w:t>
       </w:r>
+      <w:bookmarkEnd w:id="10"/>
     </w:p>
     <w:p>
       <w:pPr>
@@ -4061,6 +4629,10 @@
     <w:p>
       <w:pPr>
         <w:pStyle w:val="Heading2"/>
+        <w:numPr>
+          <w:ilvl w:val="0"/>
+          <w:numId w:val="2"/>
+        </w:numPr>
         <w:jc w:val="both"/>
         <w:rPr>
           <w:rFonts w:ascii="Times New Roman" w:hAnsi="Times New Roman" w:cs="Times New Roman"/>
@@ -4068,6 +4640,7 @@
           <w:color w:val="auto"/>
         </w:rPr>
       </w:pPr>
+      <w:bookmarkStart w:id="11" w:name="_Toc473884901"/>
       <w:r>
         <w:rPr>
           <w:rFonts w:ascii="Times New Roman" w:hAnsi="Times New Roman" w:cs="Times New Roman"/>
@@ -4077,6 +4650,7 @@
         <w:lastRenderedPageBreak/>
         <w:t>Recommendations</w:t>
       </w:r>
+      <w:bookmarkEnd w:id="11"/>
     </w:p>
     <w:p>
       <w:pPr>
@@ -4165,8 +4739,6 @@
         <w:tab/>
         <w:t>Second recommendation is to ask our client to act in reverse direction, the bakery can save money by reducing the production of a set of pastry and saving resources for more profitable products instead.</w:t>
       </w:r>
-      <w:bookmarkStart w:id="6" w:name="_GoBack"/>
-      <w:bookmarkEnd w:id="6"/>
     </w:p>
     <w:p>
       <w:pPr>
@@ -4178,8 +4750,1970 @@
     </w:p>
     <w:p/>
     <w:p/>
+    <w:p/>
+    <w:p/>
+    <w:p/>
+    <w:p/>
+    <w:p/>
+    <w:p/>
+    <w:p/>
+    <w:p/>
+    <w:p/>
+    <w:p/>
+    <w:p/>
+    <w:p/>
+    <w:p/>
+    <w:p/>
+    <w:p/>
+    <w:p/>
+    <w:p/>
+    <w:p/>
+    <w:p/>
+    <w:p/>
+    <w:p/>
+    <w:p/>
+    <w:p/>
+    <w:p/>
+    <w:p/>
+    <w:p/>
+    <w:p/>
+    <w:p/>
+    <w:p/>
+    <w:p/>
+    <w:p/>
+    <w:p/>
+    <w:p>
+      <w:pPr>
+        <w:pStyle w:val="Heading1"/>
+        <w:rPr>
+          <w:rFonts w:ascii="Times New Roman" w:hAnsi="Times New Roman" w:cs="Times New Roman"/>
+          <w:b/>
+          <w:color w:val="000000" w:themeColor="text1"/>
+        </w:rPr>
+      </w:pPr>
+      <w:r>
+        <w:rPr>
+          <w:rFonts w:ascii="Times New Roman" w:hAnsi="Times New Roman" w:cs="Times New Roman"/>
+          <w:b/>
+          <w:color w:val="000000" w:themeColor="text1"/>
+        </w:rPr>
+        <w:lastRenderedPageBreak/>
+        <w:t>Part 3</w:t>
+      </w:r>
+      <w:r>
+        <w:rPr>
+          <w:rFonts w:ascii="Times New Roman" w:hAnsi="Times New Roman" w:cs="Times New Roman"/>
+          <w:b/>
+          <w:color w:val="000000" w:themeColor="text1"/>
+        </w:rPr>
+        <w:t>:</w:t>
+      </w:r>
+      <w:r>
+        <w:rPr>
+          <w:rFonts w:ascii="Times New Roman" w:hAnsi="Times New Roman" w:cs="Times New Roman"/>
+          <w:b/>
+          <w:color w:val="000000" w:themeColor="text1"/>
+        </w:rPr>
+        <w:t xml:space="preserve"> Classification</w:t>
+      </w:r>
+    </w:p>
+    <w:p/>
+    <w:p>
+      <w:pPr>
+        <w:pStyle w:val="Heading2"/>
+        <w:rPr>
+          <w:rFonts w:ascii="Times New Roman" w:eastAsia="Times New Roman" w:hAnsi="Times New Roman" w:cs="Times New Roman"/>
+          <w:b/>
+          <w:color w:val="000000" w:themeColor="text1"/>
+        </w:rPr>
+      </w:pPr>
+      <w:r>
+        <w:rPr>
+          <w:rFonts w:ascii="Times New Roman" w:eastAsia="Times New Roman" w:hAnsi="Times New Roman" w:cs="Times New Roman"/>
+          <w:b/>
+          <w:color w:val="000000" w:themeColor="text1"/>
+        </w:rPr>
+        <w:t>A. Exploratory data analysis</w:t>
+      </w:r>
+    </w:p>
+    <w:p>
+      <w:pPr>
+        <w:pStyle w:val="Heading2"/>
+        <w:rPr>
+          <w:rFonts w:eastAsia="Times New Roman"/>
+          <w:color w:val="auto"/>
+        </w:rPr>
+      </w:pPr>
+    </w:p>
+    <w:p>
+      <w:pPr>
+        <w:spacing w:line="240" w:lineRule="auto"/>
+        <w:jc w:val="both"/>
+        <w:rPr>
+          <w:rFonts w:ascii="Times New Roman" w:eastAsia="Times New Roman" w:hAnsi="Times New Roman" w:cs="Times New Roman"/>
+          <w:color w:val="auto"/>
+          <w:sz w:val="24"/>
+          <w:szCs w:val="24"/>
+        </w:rPr>
+      </w:pPr>
+      <w:r>
+        <w:rPr>
+          <w:rFonts w:ascii="Times New Roman" w:eastAsia="Times New Roman" w:hAnsi="Times New Roman" w:cs="Times New Roman"/>
+          <w:sz w:val="24"/>
+          <w:szCs w:val="24"/>
+        </w:rPr>
+        <w:t>About the dataset:</w:t>
+      </w:r>
+    </w:p>
+    <w:p>
+      <w:pPr>
+        <w:spacing w:line="240" w:lineRule="auto"/>
+        <w:rPr>
+          <w:rFonts w:ascii="Times New Roman" w:eastAsia="Times New Roman" w:hAnsi="Times New Roman" w:cs="Times New Roman"/>
+          <w:color w:val="auto"/>
+          <w:sz w:val="24"/>
+          <w:szCs w:val="24"/>
+        </w:rPr>
+      </w:pPr>
+    </w:p>
+    <w:p>
+      <w:pPr>
+        <w:spacing w:line="240" w:lineRule="auto"/>
+        <w:jc w:val="both"/>
+        <w:rPr>
+          <w:rFonts w:ascii="Times New Roman" w:eastAsia="Times New Roman" w:hAnsi="Times New Roman" w:cs="Times New Roman"/>
+          <w:color w:val="auto"/>
+          <w:sz w:val="24"/>
+          <w:szCs w:val="24"/>
+        </w:rPr>
+      </w:pPr>
+      <w:r>
+        <w:rPr>
+          <w:rFonts w:ascii="Times New Roman" w:eastAsia="Times New Roman" w:hAnsi="Times New Roman" w:cs="Times New Roman"/>
+          <w:sz w:val="24"/>
+          <w:szCs w:val="24"/>
+        </w:rPr>
+        <w:t>The dataset is related to the student achievement two Portuguese secondary schools. The data attributes include student grades, demographic, social and school related features. The two datasets are provided regarding the performance in two distinct subjects: Mathematics (mat) and Portuguese language (por).  The attribute G3 has a strong correlation with attributes G2 and G1. This occurs because G3 is the final year grade (issued at the 3rd period), while G1 and G2 correspond to the 1st and 2nd period grades. It is more difficult to predict G3 without G2 and G1.</w:t>
+      </w:r>
+    </w:p>
+    <w:p>
+      <w:pPr>
+        <w:spacing w:line="240" w:lineRule="auto"/>
+        <w:rPr>
+          <w:rFonts w:ascii="Times New Roman" w:eastAsia="Times New Roman" w:hAnsi="Times New Roman" w:cs="Times New Roman"/>
+          <w:color w:val="auto"/>
+          <w:sz w:val="24"/>
+          <w:szCs w:val="24"/>
+        </w:rPr>
+      </w:pPr>
+    </w:p>
+    <w:p>
+      <w:pPr>
+        <w:spacing w:line="240" w:lineRule="auto"/>
+        <w:rPr>
+          <w:rFonts w:ascii="Times New Roman" w:eastAsia="Times New Roman" w:hAnsi="Times New Roman" w:cs="Times New Roman"/>
+          <w:color w:val="auto"/>
+          <w:sz w:val="24"/>
+          <w:szCs w:val="24"/>
+        </w:rPr>
+      </w:pPr>
+      <w:r>
+        <w:rPr>
+          <w:rFonts w:ascii="Times New Roman" w:eastAsia="Times New Roman" w:hAnsi="Times New Roman" w:cs="Times New Roman"/>
+          <w:sz w:val="24"/>
+          <w:szCs w:val="24"/>
+        </w:rPr>
+        <w:t xml:space="preserve">For Part 3, we will perform classification on the dataset for Mathematics subject to classify students who scored more than 10 out of 20 for G1, G2 and G3 consecutively. We can regard the </w:t>
+      </w:r>
+    </w:p>
+    <w:p>
+      <w:pPr>
+        <w:spacing w:after="240" w:line="240" w:lineRule="auto"/>
+        <w:rPr>
+          <w:rFonts w:ascii="Times New Roman" w:eastAsia="Times New Roman" w:hAnsi="Times New Roman" w:cs="Times New Roman"/>
+          <w:color w:val="auto"/>
+          <w:sz w:val="24"/>
+          <w:szCs w:val="24"/>
+        </w:rPr>
+      </w:pPr>
+    </w:p>
+    <w:p>
+      <w:pPr>
+        <w:pStyle w:val="Heading2"/>
+        <w:rPr>
+          <w:rFonts w:ascii="Times New Roman" w:eastAsia="Times New Roman" w:hAnsi="Times New Roman" w:cs="Times New Roman"/>
+          <w:b/>
+          <w:color w:val="000000" w:themeColor="text1"/>
+        </w:rPr>
+      </w:pPr>
+      <w:r>
+        <w:rPr>
+          <w:rFonts w:ascii="Times New Roman" w:eastAsia="Times New Roman" w:hAnsi="Times New Roman" w:cs="Times New Roman"/>
+          <w:b/>
+          <w:color w:val="000000" w:themeColor="text1"/>
+        </w:rPr>
+        <w:t>B. Pre-processing tasks</w:t>
+      </w:r>
+    </w:p>
+    <w:p>
+      <w:pPr>
+        <w:spacing w:line="240" w:lineRule="auto"/>
+        <w:jc w:val="both"/>
+        <w:rPr>
+          <w:rFonts w:ascii="Times New Roman" w:eastAsia="Times New Roman" w:hAnsi="Times New Roman" w:cs="Times New Roman"/>
+          <w:color w:val="auto"/>
+          <w:sz w:val="24"/>
+          <w:szCs w:val="24"/>
+        </w:rPr>
+      </w:pPr>
+      <w:r>
+        <w:rPr>
+          <w:rFonts w:ascii="Times New Roman" w:eastAsia="Times New Roman" w:hAnsi="Times New Roman" w:cs="Times New Roman"/>
+          <w:sz w:val="24"/>
+          <w:szCs w:val="24"/>
+        </w:rPr>
+        <w:t xml:space="preserve">For the preprocessing task, we will remove attributes which we assumed that doesn’t contribute to the classification task. We removed the following </w:t>
+      </w:r>
+      <w:r>
+        <w:rPr>
+          <w:rFonts w:ascii="Times New Roman" w:eastAsia="Times New Roman" w:hAnsi="Times New Roman" w:cs="Times New Roman"/>
+          <w:sz w:val="24"/>
+          <w:szCs w:val="24"/>
+        </w:rPr>
+        <w:t>attributes:</w:t>
+      </w:r>
+      <w:r>
+        <w:rPr>
+          <w:rFonts w:ascii="Times New Roman" w:eastAsia="Times New Roman" w:hAnsi="Times New Roman" w:cs="Times New Roman"/>
+          <w:sz w:val="24"/>
+          <w:szCs w:val="24"/>
+        </w:rPr>
+        <w:t xml:space="preserve"> </w:t>
+      </w:r>
+    </w:p>
+    <w:p>
+      <w:pPr>
+        <w:numPr>
+          <w:ilvl w:val="0"/>
+          <w:numId w:val="3"/>
+        </w:numPr>
+        <w:spacing w:line="240" w:lineRule="auto"/>
+        <w:jc w:val="both"/>
+        <w:textAlignment w:val="baseline"/>
+        <w:rPr>
+          <w:rFonts w:ascii="Times New Roman" w:eastAsia="Times New Roman" w:hAnsi="Times New Roman" w:cs="Times New Roman"/>
+          <w:sz w:val="24"/>
+          <w:szCs w:val="24"/>
+        </w:rPr>
+      </w:pPr>
+      <w:r>
+        <w:rPr>
+          <w:rFonts w:ascii="Times New Roman" w:eastAsia="Times New Roman" w:hAnsi="Times New Roman" w:cs="Times New Roman"/>
+          <w:sz w:val="24"/>
+          <w:szCs w:val="24"/>
+        </w:rPr>
+        <w:t>School</w:t>
+      </w:r>
+    </w:p>
+    <w:p>
+      <w:pPr>
+        <w:numPr>
+          <w:ilvl w:val="0"/>
+          <w:numId w:val="3"/>
+        </w:numPr>
+        <w:spacing w:line="240" w:lineRule="auto"/>
+        <w:jc w:val="both"/>
+        <w:textAlignment w:val="baseline"/>
+        <w:rPr>
+          <w:rFonts w:ascii="Times New Roman" w:eastAsia="Times New Roman" w:hAnsi="Times New Roman" w:cs="Times New Roman"/>
+          <w:sz w:val="24"/>
+          <w:szCs w:val="24"/>
+        </w:rPr>
+      </w:pPr>
+      <w:r>
+        <w:rPr>
+          <w:rFonts w:ascii="Times New Roman" w:eastAsia="Times New Roman" w:hAnsi="Times New Roman" w:cs="Times New Roman"/>
+          <w:sz w:val="24"/>
+          <w:szCs w:val="24"/>
+        </w:rPr>
+        <w:t>Address</w:t>
+      </w:r>
+    </w:p>
+    <w:p>
+      <w:pPr>
+        <w:numPr>
+          <w:ilvl w:val="0"/>
+          <w:numId w:val="3"/>
+        </w:numPr>
+        <w:spacing w:line="240" w:lineRule="auto"/>
+        <w:jc w:val="both"/>
+        <w:textAlignment w:val="baseline"/>
+        <w:rPr>
+          <w:rFonts w:ascii="Times New Roman" w:eastAsia="Times New Roman" w:hAnsi="Times New Roman" w:cs="Times New Roman"/>
+          <w:sz w:val="24"/>
+          <w:szCs w:val="24"/>
+        </w:rPr>
+      </w:pPr>
+      <w:r>
+        <w:rPr>
+          <w:rFonts w:ascii="Times New Roman" w:eastAsia="Times New Roman" w:hAnsi="Times New Roman" w:cs="Times New Roman"/>
+          <w:sz w:val="24"/>
+          <w:szCs w:val="24"/>
+        </w:rPr>
+        <w:t>Famsize</w:t>
+      </w:r>
+    </w:p>
+    <w:p>
+      <w:pPr>
+        <w:numPr>
+          <w:ilvl w:val="0"/>
+          <w:numId w:val="3"/>
+        </w:numPr>
+        <w:spacing w:line="240" w:lineRule="auto"/>
+        <w:jc w:val="both"/>
+        <w:textAlignment w:val="baseline"/>
+        <w:rPr>
+          <w:rFonts w:ascii="Times New Roman" w:eastAsia="Times New Roman" w:hAnsi="Times New Roman" w:cs="Times New Roman"/>
+          <w:sz w:val="24"/>
+          <w:szCs w:val="24"/>
+        </w:rPr>
+      </w:pPr>
+      <w:r>
+        <w:rPr>
+          <w:rFonts w:ascii="Times New Roman" w:eastAsia="Times New Roman" w:hAnsi="Times New Roman" w:cs="Times New Roman"/>
+          <w:sz w:val="24"/>
+          <w:szCs w:val="24"/>
+        </w:rPr>
+        <w:t>Pstatus</w:t>
+      </w:r>
+    </w:p>
+    <w:p>
+      <w:pPr>
+        <w:numPr>
+          <w:ilvl w:val="0"/>
+          <w:numId w:val="3"/>
+        </w:numPr>
+        <w:spacing w:line="240" w:lineRule="auto"/>
+        <w:jc w:val="both"/>
+        <w:textAlignment w:val="baseline"/>
+        <w:rPr>
+          <w:rFonts w:ascii="Times New Roman" w:eastAsia="Times New Roman" w:hAnsi="Times New Roman" w:cs="Times New Roman"/>
+          <w:sz w:val="24"/>
+          <w:szCs w:val="24"/>
+        </w:rPr>
+      </w:pPr>
+      <w:r>
+        <w:rPr>
+          <w:rFonts w:ascii="Times New Roman" w:eastAsia="Times New Roman" w:hAnsi="Times New Roman" w:cs="Times New Roman"/>
+          <w:sz w:val="24"/>
+          <w:szCs w:val="24"/>
+        </w:rPr>
+        <w:t>Medu</w:t>
+      </w:r>
+    </w:p>
+    <w:p>
+      <w:pPr>
+        <w:numPr>
+          <w:ilvl w:val="0"/>
+          <w:numId w:val="3"/>
+        </w:numPr>
+        <w:spacing w:line="240" w:lineRule="auto"/>
+        <w:jc w:val="both"/>
+        <w:textAlignment w:val="baseline"/>
+        <w:rPr>
+          <w:rFonts w:ascii="Times New Roman" w:eastAsia="Times New Roman" w:hAnsi="Times New Roman" w:cs="Times New Roman"/>
+          <w:sz w:val="24"/>
+          <w:szCs w:val="24"/>
+        </w:rPr>
+      </w:pPr>
+      <w:r>
+        <w:rPr>
+          <w:rFonts w:ascii="Times New Roman" w:eastAsia="Times New Roman" w:hAnsi="Times New Roman" w:cs="Times New Roman"/>
+          <w:sz w:val="24"/>
+          <w:szCs w:val="24"/>
+        </w:rPr>
+        <w:t>Fedu</w:t>
+      </w:r>
+    </w:p>
+    <w:p>
+      <w:pPr>
+        <w:numPr>
+          <w:ilvl w:val="0"/>
+          <w:numId w:val="3"/>
+        </w:numPr>
+        <w:spacing w:line="240" w:lineRule="auto"/>
+        <w:jc w:val="both"/>
+        <w:textAlignment w:val="baseline"/>
+        <w:rPr>
+          <w:rFonts w:ascii="Times New Roman" w:eastAsia="Times New Roman" w:hAnsi="Times New Roman" w:cs="Times New Roman"/>
+          <w:sz w:val="24"/>
+          <w:szCs w:val="24"/>
+        </w:rPr>
+      </w:pPr>
+      <w:r>
+        <w:rPr>
+          <w:rFonts w:ascii="Times New Roman" w:eastAsia="Times New Roman" w:hAnsi="Times New Roman" w:cs="Times New Roman"/>
+          <w:sz w:val="24"/>
+          <w:szCs w:val="24"/>
+        </w:rPr>
+        <w:t>Mjob</w:t>
+      </w:r>
+    </w:p>
+    <w:p>
+      <w:pPr>
+        <w:numPr>
+          <w:ilvl w:val="0"/>
+          <w:numId w:val="3"/>
+        </w:numPr>
+        <w:spacing w:line="240" w:lineRule="auto"/>
+        <w:jc w:val="both"/>
+        <w:textAlignment w:val="baseline"/>
+        <w:rPr>
+          <w:rFonts w:ascii="Times New Roman" w:eastAsia="Times New Roman" w:hAnsi="Times New Roman" w:cs="Times New Roman"/>
+          <w:sz w:val="24"/>
+          <w:szCs w:val="24"/>
+        </w:rPr>
+      </w:pPr>
+      <w:r>
+        <w:rPr>
+          <w:rFonts w:ascii="Times New Roman" w:eastAsia="Times New Roman" w:hAnsi="Times New Roman" w:cs="Times New Roman"/>
+          <w:sz w:val="24"/>
+          <w:szCs w:val="24"/>
+        </w:rPr>
+        <w:t>Fjob</w:t>
+      </w:r>
+    </w:p>
+    <w:p>
+      <w:pPr>
+        <w:numPr>
+          <w:ilvl w:val="0"/>
+          <w:numId w:val="3"/>
+        </w:numPr>
+        <w:spacing w:line="240" w:lineRule="auto"/>
+        <w:jc w:val="both"/>
+        <w:textAlignment w:val="baseline"/>
+        <w:rPr>
+          <w:rFonts w:ascii="Times New Roman" w:eastAsia="Times New Roman" w:hAnsi="Times New Roman" w:cs="Times New Roman"/>
+          <w:sz w:val="24"/>
+          <w:szCs w:val="24"/>
+        </w:rPr>
+      </w:pPr>
+      <w:r>
+        <w:rPr>
+          <w:rFonts w:ascii="Times New Roman" w:eastAsia="Times New Roman" w:hAnsi="Times New Roman" w:cs="Times New Roman"/>
+          <w:sz w:val="24"/>
+          <w:szCs w:val="24"/>
+        </w:rPr>
+        <w:t>Reason</w:t>
+      </w:r>
+    </w:p>
+    <w:p>
+      <w:pPr>
+        <w:numPr>
+          <w:ilvl w:val="0"/>
+          <w:numId w:val="3"/>
+        </w:numPr>
+        <w:spacing w:line="240" w:lineRule="auto"/>
+        <w:jc w:val="both"/>
+        <w:textAlignment w:val="baseline"/>
+        <w:rPr>
+          <w:rFonts w:ascii="Times New Roman" w:eastAsia="Times New Roman" w:hAnsi="Times New Roman" w:cs="Times New Roman"/>
+          <w:sz w:val="24"/>
+          <w:szCs w:val="24"/>
+        </w:rPr>
+      </w:pPr>
+      <w:r>
+        <w:rPr>
+          <w:rFonts w:ascii="Times New Roman" w:eastAsia="Times New Roman" w:hAnsi="Times New Roman" w:cs="Times New Roman"/>
+          <w:sz w:val="24"/>
+          <w:szCs w:val="24"/>
+        </w:rPr>
+        <w:t>Guardian</w:t>
+      </w:r>
+    </w:p>
+    <w:p>
+      <w:pPr>
+        <w:numPr>
+          <w:ilvl w:val="0"/>
+          <w:numId w:val="3"/>
+        </w:numPr>
+        <w:spacing w:line="240" w:lineRule="auto"/>
+        <w:jc w:val="both"/>
+        <w:textAlignment w:val="baseline"/>
+        <w:rPr>
+          <w:rFonts w:ascii="Times New Roman" w:eastAsia="Times New Roman" w:hAnsi="Times New Roman" w:cs="Times New Roman"/>
+          <w:sz w:val="24"/>
+          <w:szCs w:val="24"/>
+        </w:rPr>
+      </w:pPr>
+      <w:r>
+        <w:rPr>
+          <w:rFonts w:ascii="Times New Roman" w:eastAsia="Times New Roman" w:hAnsi="Times New Roman" w:cs="Times New Roman"/>
+          <w:sz w:val="24"/>
+          <w:szCs w:val="24"/>
+        </w:rPr>
+        <w:t>Traveltime</w:t>
+      </w:r>
+    </w:p>
+    <w:p>
+      <w:pPr>
+        <w:numPr>
+          <w:ilvl w:val="0"/>
+          <w:numId w:val="3"/>
+        </w:numPr>
+        <w:spacing w:line="240" w:lineRule="auto"/>
+        <w:jc w:val="both"/>
+        <w:textAlignment w:val="baseline"/>
+        <w:rPr>
+          <w:rFonts w:ascii="Times New Roman" w:eastAsia="Times New Roman" w:hAnsi="Times New Roman" w:cs="Times New Roman"/>
+          <w:sz w:val="24"/>
+          <w:szCs w:val="24"/>
+        </w:rPr>
+      </w:pPr>
+      <w:r>
+        <w:rPr>
+          <w:rFonts w:ascii="Times New Roman" w:eastAsia="Times New Roman" w:hAnsi="Times New Roman" w:cs="Times New Roman"/>
+          <w:sz w:val="24"/>
+          <w:szCs w:val="24"/>
+        </w:rPr>
+        <w:t>Nursery</w:t>
+      </w:r>
+    </w:p>
+    <w:p>
+      <w:pPr>
+        <w:numPr>
+          <w:ilvl w:val="0"/>
+          <w:numId w:val="3"/>
+        </w:numPr>
+        <w:spacing w:line="240" w:lineRule="auto"/>
+        <w:jc w:val="both"/>
+        <w:textAlignment w:val="baseline"/>
+        <w:rPr>
+          <w:rFonts w:ascii="Times New Roman" w:eastAsia="Times New Roman" w:hAnsi="Times New Roman" w:cs="Times New Roman"/>
+          <w:sz w:val="24"/>
+          <w:szCs w:val="24"/>
+        </w:rPr>
+      </w:pPr>
+      <w:r>
+        <w:rPr>
+          <w:rFonts w:ascii="Times New Roman" w:eastAsia="Times New Roman" w:hAnsi="Times New Roman" w:cs="Times New Roman"/>
+          <w:sz w:val="24"/>
+          <w:szCs w:val="24"/>
+        </w:rPr>
+        <w:t>Higher</w:t>
+      </w:r>
+    </w:p>
+    <w:p>
+      <w:pPr>
+        <w:spacing w:after="240" w:line="240" w:lineRule="auto"/>
+        <w:rPr>
+          <w:rFonts w:ascii="Times New Roman" w:eastAsia="Times New Roman" w:hAnsi="Times New Roman" w:cs="Times New Roman"/>
+          <w:color w:val="auto"/>
+          <w:sz w:val="24"/>
+          <w:szCs w:val="24"/>
+        </w:rPr>
+      </w:pPr>
+      <w:r>
+        <w:rPr>
+          <w:rFonts w:ascii="Times New Roman" w:eastAsia="Times New Roman" w:hAnsi="Times New Roman" w:cs="Times New Roman"/>
+          <w:color w:val="auto"/>
+          <w:sz w:val="24"/>
+          <w:szCs w:val="24"/>
+        </w:rPr>
+        <w:br/>
+      </w:r>
+      <w:r>
+        <w:rPr>
+          <w:rFonts w:ascii="Times New Roman" w:eastAsia="Times New Roman" w:hAnsi="Times New Roman" w:cs="Times New Roman"/>
+          <w:color w:val="auto"/>
+          <w:sz w:val="24"/>
+          <w:szCs w:val="24"/>
+        </w:rPr>
+        <w:br/>
+      </w:r>
+      <w:r>
+        <w:rPr>
+          <w:rFonts w:ascii="Times New Roman" w:eastAsia="Times New Roman" w:hAnsi="Times New Roman" w:cs="Times New Roman"/>
+          <w:color w:val="auto"/>
+          <w:sz w:val="24"/>
+          <w:szCs w:val="24"/>
+        </w:rPr>
+        <w:br/>
+      </w:r>
+    </w:p>
+    <w:p>
+      <w:pPr>
+        <w:spacing w:line="240" w:lineRule="auto"/>
+        <w:jc w:val="both"/>
+        <w:rPr>
+          <w:rFonts w:ascii="Times New Roman" w:eastAsia="Times New Roman" w:hAnsi="Times New Roman" w:cs="Times New Roman"/>
+          <w:sz w:val="24"/>
+          <w:szCs w:val="24"/>
+        </w:rPr>
+      </w:pPr>
+    </w:p>
+    <w:p>
+      <w:pPr>
+        <w:spacing w:line="240" w:lineRule="auto"/>
+        <w:jc w:val="both"/>
+        <w:rPr>
+          <w:rFonts w:ascii="Times New Roman" w:eastAsia="Times New Roman" w:hAnsi="Times New Roman" w:cs="Times New Roman"/>
+          <w:sz w:val="24"/>
+          <w:szCs w:val="24"/>
+        </w:rPr>
+      </w:pPr>
+    </w:p>
+    <w:p>
+      <w:pPr>
+        <w:spacing w:line="240" w:lineRule="auto"/>
+        <w:jc w:val="both"/>
+        <w:rPr>
+          <w:rFonts w:ascii="Times New Roman" w:eastAsia="Times New Roman" w:hAnsi="Times New Roman" w:cs="Times New Roman"/>
+          <w:sz w:val="24"/>
+          <w:szCs w:val="24"/>
+        </w:rPr>
+      </w:pPr>
+    </w:p>
+    <w:p>
+      <w:pPr>
+        <w:spacing w:line="240" w:lineRule="auto"/>
+        <w:jc w:val="both"/>
+        <w:rPr>
+          <w:rFonts w:ascii="Times New Roman" w:eastAsia="Times New Roman" w:hAnsi="Times New Roman" w:cs="Times New Roman"/>
+          <w:sz w:val="24"/>
+          <w:szCs w:val="24"/>
+        </w:rPr>
+      </w:pPr>
+    </w:p>
+    <w:p>
+      <w:pPr>
+        <w:spacing w:line="240" w:lineRule="auto"/>
+        <w:jc w:val="both"/>
+        <w:rPr>
+          <w:rFonts w:ascii="Times New Roman" w:eastAsia="Times New Roman" w:hAnsi="Times New Roman" w:cs="Times New Roman"/>
+          <w:sz w:val="24"/>
+          <w:szCs w:val="24"/>
+        </w:rPr>
+      </w:pPr>
+    </w:p>
+    <w:p>
+      <w:pPr>
+        <w:spacing w:line="240" w:lineRule="auto"/>
+        <w:jc w:val="both"/>
+        <w:rPr>
+          <w:rFonts w:ascii="Times New Roman" w:eastAsia="Times New Roman" w:hAnsi="Times New Roman" w:cs="Times New Roman"/>
+          <w:sz w:val="24"/>
+          <w:szCs w:val="24"/>
+        </w:rPr>
+      </w:pPr>
+    </w:p>
+    <w:p>
+      <w:pPr>
+        <w:spacing w:line="240" w:lineRule="auto"/>
+        <w:jc w:val="both"/>
+        <w:rPr>
+          <w:rFonts w:ascii="Times New Roman" w:eastAsia="Times New Roman" w:hAnsi="Times New Roman" w:cs="Times New Roman"/>
+          <w:sz w:val="24"/>
+          <w:szCs w:val="24"/>
+        </w:rPr>
+      </w:pPr>
+    </w:p>
+    <w:p>
+      <w:pPr>
+        <w:pStyle w:val="Heading2"/>
+        <w:rPr>
+          <w:rFonts w:ascii="Times New Roman" w:eastAsia="Times New Roman" w:hAnsi="Times New Roman" w:cs="Times New Roman"/>
+          <w:b/>
+          <w:color w:val="auto"/>
+        </w:rPr>
+      </w:pPr>
+      <w:r>
+        <w:rPr>
+          <w:rFonts w:ascii="Times New Roman" w:eastAsia="Times New Roman" w:hAnsi="Times New Roman" w:cs="Times New Roman"/>
+          <w:b/>
+          <w:color w:val="000000" w:themeColor="text1"/>
+        </w:rPr>
+        <w:lastRenderedPageBreak/>
+        <w:t>C. Choice of performance measures</w:t>
+      </w:r>
+    </w:p>
+    <w:p>
+      <w:pPr>
+        <w:spacing w:line="240" w:lineRule="auto"/>
+        <w:rPr>
+          <w:rFonts w:ascii="Times New Roman" w:eastAsia="Times New Roman" w:hAnsi="Times New Roman" w:cs="Times New Roman"/>
+          <w:color w:val="auto"/>
+          <w:sz w:val="24"/>
+          <w:szCs w:val="24"/>
+        </w:rPr>
+      </w:pPr>
+    </w:p>
+    <w:p>
+      <w:pPr>
+        <w:spacing w:line="360" w:lineRule="auto"/>
+        <w:ind w:firstLine="720"/>
+        <w:jc w:val="both"/>
+        <w:rPr>
+          <w:rFonts w:ascii="Times New Roman" w:eastAsia="Times New Roman" w:hAnsi="Times New Roman" w:cs="Times New Roman"/>
+          <w:color w:val="auto"/>
+          <w:sz w:val="24"/>
+          <w:szCs w:val="24"/>
+        </w:rPr>
+      </w:pPr>
+      <w:r>
+        <w:rPr>
+          <w:rFonts w:ascii="Times New Roman" w:eastAsia="Times New Roman" w:hAnsi="Times New Roman" w:cs="Times New Roman"/>
+          <w:sz w:val="24"/>
+          <w:szCs w:val="24"/>
+        </w:rPr>
+        <w:t>In the case for decision tree classification technique, we used the K-fold cross validation performance measure. Decision tree have nodes which is the product of probability made with our algorithm. Decision tree is simple to use, does not cost a lot of resources to make one, extremely fast at classifying unknown records. The reason we choose to the mentioned performance measure was to measure the error of misclassification and this led us to prune the tree to reduce the errors.</w:t>
+      </w:r>
+    </w:p>
+    <w:p>
+      <w:pPr>
+        <w:spacing w:line="360" w:lineRule="auto"/>
+        <w:jc w:val="both"/>
+        <w:rPr>
+          <w:rFonts w:ascii="Times New Roman" w:eastAsia="Times New Roman" w:hAnsi="Times New Roman" w:cs="Times New Roman"/>
+          <w:color w:val="auto"/>
+          <w:sz w:val="24"/>
+          <w:szCs w:val="24"/>
+        </w:rPr>
+      </w:pPr>
+    </w:p>
+    <w:p>
+      <w:pPr>
+        <w:spacing w:line="360" w:lineRule="auto"/>
+        <w:ind w:firstLine="720"/>
+        <w:jc w:val="both"/>
+        <w:rPr>
+          <w:rFonts w:ascii="Times New Roman" w:eastAsia="Times New Roman" w:hAnsi="Times New Roman" w:cs="Times New Roman"/>
+          <w:color w:val="auto"/>
+          <w:sz w:val="24"/>
+          <w:szCs w:val="24"/>
+        </w:rPr>
+      </w:pPr>
+      <w:r>
+        <w:rPr>
+          <w:rFonts w:ascii="Times New Roman" w:eastAsia="Times New Roman" w:hAnsi="Times New Roman" w:cs="Times New Roman"/>
+          <w:sz w:val="24"/>
+          <w:szCs w:val="24"/>
+        </w:rPr>
+        <w:t>In the case for Naïve</w:t>
+      </w:r>
+      <w:r>
+        <w:rPr>
+          <w:rFonts w:ascii="Times New Roman" w:eastAsia="Times New Roman" w:hAnsi="Times New Roman" w:cs="Times New Roman"/>
+          <w:sz w:val="24"/>
+          <w:szCs w:val="24"/>
+        </w:rPr>
+        <w:t xml:space="preserve"> Baiyes classification, the results should be produced in a form of confusion matrix, indicating the probability of each variable affecting the proficiency in Mathematics by observing the High column for each student. The confusion matrix describes the probability of being classified as Proficient with each of the factor type columns found in the dataset. It serves as a result of the </w:t>
+      </w:r>
+      <w:r>
+        <w:rPr>
+          <w:rFonts w:ascii="Times New Roman" w:eastAsia="Times New Roman" w:hAnsi="Times New Roman" w:cs="Times New Roman"/>
+          <w:sz w:val="24"/>
+          <w:szCs w:val="24"/>
+        </w:rPr>
+        <w:t>Naïve</w:t>
+      </w:r>
+      <w:r>
+        <w:rPr>
+          <w:rFonts w:ascii="Times New Roman" w:eastAsia="Times New Roman" w:hAnsi="Times New Roman" w:cs="Times New Roman"/>
+          <w:sz w:val="24"/>
+          <w:szCs w:val="24"/>
+        </w:rPr>
+        <w:t xml:space="preserve"> Bayes as well as the performance measure for the classifier.</w:t>
+      </w:r>
+    </w:p>
+    <w:p>
+      <w:pPr>
+        <w:spacing w:line="360" w:lineRule="auto"/>
+        <w:jc w:val="both"/>
+        <w:rPr>
+          <w:rFonts w:ascii="Times New Roman" w:eastAsia="Times New Roman" w:hAnsi="Times New Roman" w:cs="Times New Roman"/>
+          <w:sz w:val="24"/>
+          <w:szCs w:val="24"/>
+        </w:rPr>
+      </w:pPr>
+    </w:p>
+    <w:p>
+      <w:pPr>
+        <w:spacing w:line="360" w:lineRule="auto"/>
+        <w:ind w:firstLine="720"/>
+        <w:jc w:val="both"/>
+        <w:rPr>
+          <w:rFonts w:ascii="Times New Roman" w:eastAsia="Times New Roman" w:hAnsi="Times New Roman" w:cs="Times New Roman"/>
+          <w:sz w:val="24"/>
+          <w:szCs w:val="24"/>
+        </w:rPr>
+      </w:pPr>
+      <w:r>
+        <w:rPr>
+          <w:rFonts w:ascii="Times New Roman" w:eastAsia="Times New Roman" w:hAnsi="Times New Roman" w:cs="Times New Roman"/>
+          <w:sz w:val="24"/>
+          <w:szCs w:val="24"/>
+        </w:rPr>
+        <w:t xml:space="preserve">For ANN, we </w:t>
+      </w:r>
+      <w:r>
+        <w:rPr>
+          <w:rFonts w:ascii="Times New Roman" w:eastAsia="Times New Roman" w:hAnsi="Times New Roman" w:cs="Times New Roman"/>
+          <w:sz w:val="24"/>
+          <w:szCs w:val="24"/>
+        </w:rPr>
+        <w:t>used a confusion matrix and a prediction plotting (Training data vs Test data)</w:t>
+      </w:r>
+      <w:r>
+        <w:rPr>
+          <w:rFonts w:ascii="Times New Roman" w:eastAsia="Times New Roman" w:hAnsi="Times New Roman" w:cs="Times New Roman"/>
+          <w:sz w:val="24"/>
+          <w:szCs w:val="24"/>
+        </w:rPr>
+        <w:t>. The reason of selecting those two measures to tabulate the classification results and visualize the difference between the training and test data for prediction purposes. As shown in Figure 4 below, the confusion matrix can inferred like so: 0 is equals to “No” and 1 is equals to “Yes”.  This refers to the student’s proficiency in Mathematics (G3 &gt; 10).</w:t>
+      </w:r>
+    </w:p>
+    <w:p>
+      <w:pPr>
+        <w:spacing w:line="240" w:lineRule="auto"/>
+        <w:jc w:val="both"/>
+        <w:rPr>
+          <w:rFonts w:ascii="Times New Roman" w:eastAsia="Times New Roman" w:hAnsi="Times New Roman" w:cs="Times New Roman"/>
+          <w:sz w:val="24"/>
+          <w:szCs w:val="24"/>
+        </w:rPr>
+      </w:pPr>
+    </w:p>
+    <w:p>
+      <w:pPr>
+        <w:spacing w:line="240" w:lineRule="auto"/>
+        <w:jc w:val="both"/>
+        <w:rPr>
+          <w:rFonts w:ascii="Times New Roman" w:eastAsia="Times New Roman" w:hAnsi="Times New Roman" w:cs="Times New Roman"/>
+          <w:sz w:val="24"/>
+          <w:szCs w:val="24"/>
+        </w:rPr>
+      </w:pPr>
+    </w:p>
+    <w:p>
+      <w:pPr>
+        <w:spacing w:line="240" w:lineRule="auto"/>
+        <w:jc w:val="both"/>
+        <w:rPr>
+          <w:rFonts w:ascii="Times New Roman" w:eastAsia="Times New Roman" w:hAnsi="Times New Roman" w:cs="Times New Roman"/>
+          <w:sz w:val="24"/>
+          <w:szCs w:val="24"/>
+        </w:rPr>
+      </w:pPr>
+    </w:p>
+    <w:p>
+      <w:pPr>
+        <w:spacing w:after="160" w:line="259" w:lineRule="auto"/>
+        <w:rPr>
+          <w:rFonts w:ascii="Times New Roman" w:eastAsia="Times New Roman" w:hAnsi="Times New Roman" w:cs="Times New Roman"/>
+          <w:b/>
+          <w:color w:val="000000" w:themeColor="text1"/>
+          <w:sz w:val="26"/>
+          <w:szCs w:val="26"/>
+        </w:rPr>
+      </w:pPr>
+      <w:r>
+        <w:rPr>
+          <w:rFonts w:ascii="Times New Roman" w:eastAsia="Times New Roman" w:hAnsi="Times New Roman" w:cs="Times New Roman"/>
+          <w:b/>
+          <w:color w:val="000000" w:themeColor="text1"/>
+        </w:rPr>
+        <w:br w:type="page"/>
+      </w:r>
+    </w:p>
+    <w:p>
+      <w:pPr>
+        <w:pStyle w:val="Heading2"/>
+        <w:rPr>
+          <w:rFonts w:ascii="Times New Roman" w:eastAsia="Times New Roman" w:hAnsi="Times New Roman" w:cs="Times New Roman"/>
+          <w:b/>
+          <w:color w:val="000000" w:themeColor="text1"/>
+        </w:rPr>
+      </w:pPr>
+      <w:r>
+        <w:rPr>
+          <w:rFonts w:ascii="Times New Roman" w:eastAsia="Times New Roman" w:hAnsi="Times New Roman" w:cs="Times New Roman"/>
+          <w:b/>
+          <w:color w:val="000000" w:themeColor="text1"/>
+        </w:rPr>
+        <w:lastRenderedPageBreak/>
+        <w:t xml:space="preserve">D. </w:t>
+      </w:r>
+      <w:r>
+        <w:rPr>
+          <w:rFonts w:ascii="Times New Roman" w:eastAsia="Times New Roman" w:hAnsi="Times New Roman" w:cs="Times New Roman"/>
+          <w:b/>
+          <w:color w:val="000000" w:themeColor="text1"/>
+        </w:rPr>
+        <w:t>Performance of the 3 classifiers</w:t>
+      </w:r>
+    </w:p>
+    <w:p>
+      <w:pPr>
+        <w:rPr>
+          <w:rFonts w:ascii="Times New Roman" w:hAnsi="Times New Roman" w:cs="Times New Roman"/>
+          <w:sz w:val="24"/>
+        </w:rPr>
+      </w:pPr>
+      <w:r>
+        <w:rPr>
+          <w:rFonts w:ascii="Times New Roman" w:hAnsi="Times New Roman" w:cs="Times New Roman"/>
+          <w:sz w:val="24"/>
+        </w:rPr>
+        <w:t>Decision Tree:</w:t>
+      </w:r>
+    </w:p>
+    <w:p>
+      <w:pPr>
+        <w:keepNext/>
+      </w:pPr>
+      <w:r>
+        <w:rPr>
+          <w:rFonts w:ascii="Times New Roman" w:eastAsia="Times New Roman" w:hAnsi="Times New Roman" w:cs="Times New Roman"/>
+          <w:noProof/>
+          <w:sz w:val="24"/>
+          <w:szCs w:val="24"/>
+        </w:rPr>
+        <w:drawing>
+          <wp:inline distT="0" distB="0" distL="0" distR="0" wp14:anchorId="7F9764DC" wp14:editId="6E0548AD">
+            <wp:extent cx="5943600" cy="2276475"/>
+            <wp:effectExtent l="0" t="0" r="0" b="9525"/>
+            <wp:docPr id="9" name="Picture 9" descr="https://lh3.googleusercontent.com/R6njLMXa9hdQh5vea-rAHjlEw4h1M6wUhTCUiAbHR9uWyUs1U5T4C5x3Yp8CePfy3dx_BGwAb5auN3EQ56X8lpIMFioBziKYAvHx6KYa95X0R0ZDEIdmqTeu-j7dWOL7pVx0anxa"/>
+            <wp:cNvGraphicFramePr>
+              <a:graphicFrameLocks xmlns:a="http://schemas.openxmlformats.org/drawingml/2006/main" noChangeAspect="1"/>
+            </wp:cNvGraphicFramePr>
+            <a:graphic xmlns:a="http://schemas.openxmlformats.org/drawingml/2006/main">
+              <a:graphicData uri="http://schemas.openxmlformats.org/drawingml/2006/picture">
+                <pic:pic xmlns:pic="http://schemas.openxmlformats.org/drawingml/2006/picture">
+                  <pic:nvPicPr>
+                    <pic:cNvPr id="0" name="Picture 1" descr="https://lh3.googleusercontent.com/R6njLMXa9hdQh5vea-rAHjlEw4h1M6wUhTCUiAbHR9uWyUs1U5T4C5x3Yp8CePfy3dx_BGwAb5auN3EQ56X8lpIMFioBziKYAvHx6KYa95X0R0ZDEIdmqTeu-j7dWOL7pVx0anxa"/>
+                    <pic:cNvPicPr>
+                      <a:picLocks noChangeAspect="1" noChangeArrowheads="1"/>
+                    </pic:cNvPicPr>
+                  </pic:nvPicPr>
+                  <pic:blipFill>
+                    <a:blip r:embed="rId14">
+                      <a:extLst>
+                        <a:ext uri="{28A0092B-C50C-407E-A947-70E740481C1C}">
+                          <a14:useLocalDpi xmlns:a14="http://schemas.microsoft.com/office/drawing/2010/main" val="0"/>
+                        </a:ext>
+                      </a:extLst>
+                    </a:blip>
+                    <a:srcRect/>
+                    <a:stretch>
+                      <a:fillRect/>
+                    </a:stretch>
+                  </pic:blipFill>
+                  <pic:spPr bwMode="auto">
+                    <a:xfrm>
+                      <a:off x="0" y="0"/>
+                      <a:ext cx="5943600" cy="2276475"/>
+                    </a:xfrm>
+                    <a:prstGeom prst="rect">
+                      <a:avLst/>
+                    </a:prstGeom>
+                    <a:noFill/>
+                    <a:ln>
+                      <a:noFill/>
+                    </a:ln>
+                  </pic:spPr>
+                </pic:pic>
+              </a:graphicData>
+            </a:graphic>
+          </wp:inline>
+        </w:drawing>
+      </w:r>
+    </w:p>
+    <w:p>
+      <w:pPr>
+        <w:pStyle w:val="Caption"/>
+        <w:jc w:val="center"/>
+      </w:pPr>
+      <w:r>
+        <w:t xml:space="preserve">Figure </w:t>
+      </w:r>
+      <w:r>
+        <w:fldChar w:fldCharType="begin"/>
+      </w:r>
+      <w:r>
+        <w:instrText xml:space="preserve"> SEQ Figure \* ARABIC </w:instrText>
+      </w:r>
+      <w:r>
+        <w:fldChar w:fldCharType="separate"/>
+      </w:r>
+      <w:r>
+        <w:rPr>
+          <w:noProof/>
+        </w:rPr>
+        <w:t>2</w:t>
+      </w:r>
+      <w:r>
+        <w:fldChar w:fldCharType="end"/>
+      </w:r>
+    </w:p>
+    <w:p/>
+    <w:p>
+      <w:pPr>
+        <w:keepNext/>
+      </w:pPr>
+      <w:r>
+        <w:rPr>
+          <w:rFonts w:ascii="Times New Roman" w:eastAsia="Times New Roman" w:hAnsi="Times New Roman" w:cs="Times New Roman"/>
+          <w:noProof/>
+          <w:sz w:val="24"/>
+          <w:szCs w:val="24"/>
+        </w:rPr>
+        <w:drawing>
+          <wp:inline distT="0" distB="0" distL="0" distR="0" wp14:anchorId="35B1CA11" wp14:editId="00A1B12A">
+            <wp:extent cx="5943600" cy="2257425"/>
+            <wp:effectExtent l="0" t="0" r="0" b="9525"/>
+            <wp:docPr id="11" name="Picture 11" descr="Decision 3 with CV.png"/>
+            <wp:cNvGraphicFramePr>
+              <a:graphicFrameLocks xmlns:a="http://schemas.openxmlformats.org/drawingml/2006/main" noChangeAspect="1"/>
+            </wp:cNvGraphicFramePr>
+            <a:graphic xmlns:a="http://schemas.openxmlformats.org/drawingml/2006/main">
+              <a:graphicData uri="http://schemas.openxmlformats.org/drawingml/2006/picture">
+                <pic:pic xmlns:pic="http://schemas.openxmlformats.org/drawingml/2006/picture">
+                  <pic:nvPicPr>
+                    <pic:cNvPr id="0" name="Picture 4" descr="Decision 3 with CV.png"/>
+                    <pic:cNvPicPr>
+                      <a:picLocks noChangeAspect="1" noChangeArrowheads="1"/>
+                    </pic:cNvPicPr>
+                  </pic:nvPicPr>
+                  <pic:blipFill>
+                    <a:blip r:embed="rId15">
+                      <a:extLst>
+                        <a:ext uri="{28A0092B-C50C-407E-A947-70E740481C1C}">
+                          <a14:useLocalDpi xmlns:a14="http://schemas.microsoft.com/office/drawing/2010/main" val="0"/>
+                        </a:ext>
+                      </a:extLst>
+                    </a:blip>
+                    <a:srcRect/>
+                    <a:stretch>
+                      <a:fillRect/>
+                    </a:stretch>
+                  </pic:blipFill>
+                  <pic:spPr bwMode="auto">
+                    <a:xfrm>
+                      <a:off x="0" y="0"/>
+                      <a:ext cx="5943600" cy="2257425"/>
+                    </a:xfrm>
+                    <a:prstGeom prst="rect">
+                      <a:avLst/>
+                    </a:prstGeom>
+                    <a:noFill/>
+                    <a:ln>
+                      <a:noFill/>
+                    </a:ln>
+                  </pic:spPr>
+                </pic:pic>
+              </a:graphicData>
+            </a:graphic>
+          </wp:inline>
+        </w:drawing>
+      </w:r>
+    </w:p>
+    <w:p>
+      <w:pPr>
+        <w:pStyle w:val="Caption"/>
+        <w:jc w:val="center"/>
+      </w:pPr>
+      <w:r>
+        <w:t xml:space="preserve">Figure </w:t>
+      </w:r>
+      <w:r>
+        <w:fldChar w:fldCharType="begin"/>
+      </w:r>
+      <w:r>
+        <w:instrText xml:space="preserve"> SEQ Figure \* ARABIC </w:instrText>
+      </w:r>
+      <w:r>
+        <w:fldChar w:fldCharType="separate"/>
+      </w:r>
+      <w:r>
+        <w:rPr>
+          <w:noProof/>
+        </w:rPr>
+        <w:t>3</w:t>
+      </w:r>
+      <w:r>
+        <w:fldChar w:fldCharType="end"/>
+      </w:r>
+    </w:p>
+    <w:p>
+      <w:pPr>
+        <w:rPr>
+          <w:rFonts w:ascii="Times New Roman" w:hAnsi="Times New Roman" w:cs="Times New Roman"/>
+          <w:sz w:val="24"/>
+        </w:rPr>
+      </w:pPr>
+    </w:p>
+    <w:p>
+      <w:pPr>
+        <w:rPr>
+          <w:rFonts w:ascii="Times New Roman" w:hAnsi="Times New Roman" w:cs="Times New Roman"/>
+          <w:sz w:val="24"/>
+        </w:rPr>
+      </w:pPr>
+    </w:p>
+    <w:p>
+      <w:pPr>
+        <w:rPr>
+          <w:rFonts w:ascii="Times New Roman" w:hAnsi="Times New Roman" w:cs="Times New Roman"/>
+          <w:sz w:val="24"/>
+        </w:rPr>
+      </w:pPr>
+    </w:p>
+    <w:p>
+      <w:pPr>
+        <w:rPr>
+          <w:rFonts w:ascii="Times New Roman" w:hAnsi="Times New Roman" w:cs="Times New Roman"/>
+          <w:sz w:val="24"/>
+        </w:rPr>
+      </w:pPr>
+    </w:p>
+    <w:p>
+      <w:pPr>
+        <w:rPr>
+          <w:rFonts w:ascii="Times New Roman" w:hAnsi="Times New Roman" w:cs="Times New Roman"/>
+          <w:sz w:val="24"/>
+        </w:rPr>
+      </w:pPr>
+    </w:p>
+    <w:p>
+      <w:pPr>
+        <w:rPr>
+          <w:rFonts w:ascii="Times New Roman" w:hAnsi="Times New Roman" w:cs="Times New Roman"/>
+          <w:sz w:val="24"/>
+        </w:rPr>
+      </w:pPr>
+    </w:p>
+    <w:p>
+      <w:pPr>
+        <w:rPr>
+          <w:rFonts w:ascii="Times New Roman" w:hAnsi="Times New Roman" w:cs="Times New Roman"/>
+          <w:sz w:val="24"/>
+        </w:rPr>
+      </w:pPr>
+    </w:p>
+    <w:p>
+      <w:pPr>
+        <w:rPr>
+          <w:rFonts w:ascii="Times New Roman" w:hAnsi="Times New Roman" w:cs="Times New Roman"/>
+          <w:sz w:val="24"/>
+        </w:rPr>
+      </w:pPr>
+    </w:p>
+    <w:p>
+      <w:pPr>
+        <w:rPr>
+          <w:rFonts w:ascii="Times New Roman" w:hAnsi="Times New Roman" w:cs="Times New Roman"/>
+          <w:sz w:val="24"/>
+        </w:rPr>
+      </w:pPr>
+    </w:p>
+    <w:p>
+      <w:pPr>
+        <w:rPr>
+          <w:rFonts w:ascii="Times New Roman" w:hAnsi="Times New Roman" w:cs="Times New Roman"/>
+          <w:sz w:val="24"/>
+        </w:rPr>
+      </w:pPr>
+    </w:p>
+    <w:p>
+      <w:pPr>
+        <w:rPr>
+          <w:rFonts w:ascii="Times New Roman" w:hAnsi="Times New Roman" w:cs="Times New Roman"/>
+          <w:sz w:val="24"/>
+        </w:rPr>
+      </w:pPr>
+    </w:p>
+    <w:p>
+      <w:pPr>
+        <w:rPr>
+          <w:rFonts w:ascii="Times New Roman" w:hAnsi="Times New Roman" w:cs="Times New Roman"/>
+          <w:sz w:val="24"/>
+        </w:rPr>
+      </w:pPr>
+    </w:p>
+    <w:p>
+      <w:pPr>
+        <w:rPr>
+          <w:rFonts w:ascii="Times New Roman" w:hAnsi="Times New Roman" w:cs="Times New Roman"/>
+          <w:sz w:val="24"/>
+        </w:rPr>
+      </w:pPr>
+    </w:p>
+    <w:p>
+      <w:pPr>
+        <w:rPr>
+          <w:rFonts w:ascii="Times New Roman" w:hAnsi="Times New Roman" w:cs="Times New Roman"/>
+          <w:sz w:val="24"/>
+        </w:rPr>
+      </w:pPr>
+    </w:p>
+    <w:p>
+      <w:pPr>
+        <w:rPr>
+          <w:rFonts w:ascii="Times New Roman" w:hAnsi="Times New Roman" w:cs="Times New Roman"/>
+          <w:sz w:val="24"/>
+        </w:rPr>
+      </w:pPr>
+      <w:r>
+        <w:rPr>
+          <w:rFonts w:ascii="Times New Roman" w:hAnsi="Times New Roman" w:cs="Times New Roman"/>
+          <w:sz w:val="24"/>
+        </w:rPr>
+        <w:t>Naïve Bayes:</w:t>
+      </w:r>
+    </w:p>
+    <w:p>
+      <w:pPr>
+        <w:keepNext/>
+        <w:jc w:val="center"/>
+      </w:pPr>
+      <w:r>
+        <w:rPr>
+          <w:rFonts w:ascii="Times New Roman" w:eastAsia="Times New Roman" w:hAnsi="Times New Roman" w:cs="Times New Roman"/>
+          <w:noProof/>
+          <w:sz w:val="24"/>
+          <w:szCs w:val="24"/>
+        </w:rPr>
+        <w:drawing>
+          <wp:inline distT="0" distB="0" distL="0" distR="0" wp14:anchorId="4E02A8BD" wp14:editId="57104103">
+            <wp:extent cx="2571750" cy="6219825"/>
+            <wp:effectExtent l="0" t="0" r="0" b="9525"/>
+            <wp:docPr id="5" name="Picture 5" descr="ayylmao.JPG"/>
+            <wp:cNvGraphicFramePr>
+              <a:graphicFrameLocks xmlns:a="http://schemas.openxmlformats.org/drawingml/2006/main" noChangeAspect="1"/>
+            </wp:cNvGraphicFramePr>
+            <a:graphic xmlns:a="http://schemas.openxmlformats.org/drawingml/2006/main">
+              <a:graphicData uri="http://schemas.openxmlformats.org/drawingml/2006/picture">
+                <pic:pic xmlns:pic="http://schemas.openxmlformats.org/drawingml/2006/picture">
+                  <pic:nvPicPr>
+                    <pic:cNvPr id="0" name="Picture 5" descr="ayylmao.JPG"/>
+                    <pic:cNvPicPr>
+                      <a:picLocks noChangeAspect="1" noChangeArrowheads="1"/>
+                    </pic:cNvPicPr>
+                  </pic:nvPicPr>
+                  <pic:blipFill>
+                    <a:blip r:embed="rId16">
+                      <a:extLst>
+                        <a:ext uri="{28A0092B-C50C-407E-A947-70E740481C1C}">
+                          <a14:useLocalDpi xmlns:a14="http://schemas.microsoft.com/office/drawing/2010/main" val="0"/>
+                        </a:ext>
+                      </a:extLst>
+                    </a:blip>
+                    <a:srcRect/>
+                    <a:stretch>
+                      <a:fillRect/>
+                    </a:stretch>
+                  </pic:blipFill>
+                  <pic:spPr bwMode="auto">
+                    <a:xfrm>
+                      <a:off x="0" y="0"/>
+                      <a:ext cx="2571750" cy="6219825"/>
+                    </a:xfrm>
+                    <a:prstGeom prst="rect">
+                      <a:avLst/>
+                    </a:prstGeom>
+                    <a:noFill/>
+                    <a:ln>
+                      <a:noFill/>
+                    </a:ln>
+                  </pic:spPr>
+                </pic:pic>
+              </a:graphicData>
+            </a:graphic>
+          </wp:inline>
+        </w:drawing>
+      </w:r>
+    </w:p>
+    <w:p>
+      <w:pPr>
+        <w:pStyle w:val="Caption"/>
+        <w:jc w:val="center"/>
+      </w:pPr>
+      <w:r>
+        <w:t xml:space="preserve">Figure </w:t>
+      </w:r>
+      <w:r>
+        <w:fldChar w:fldCharType="begin"/>
+      </w:r>
+      <w:r>
+        <w:instrText xml:space="preserve"> SEQ Figure \* ARABIC </w:instrText>
+      </w:r>
+      <w:r>
+        <w:fldChar w:fldCharType="separate"/>
+      </w:r>
+      <w:r>
+        <w:rPr>
+          <w:noProof/>
+        </w:rPr>
+        <w:t>4</w:t>
+      </w:r>
+      <w:r>
+        <w:fldChar w:fldCharType="end"/>
+      </w:r>
+    </w:p>
+    <w:p/>
+    <w:p>
+      <w:pPr>
+        <w:rPr>
+          <w:rFonts w:ascii="Times New Roman" w:hAnsi="Times New Roman" w:cs="Times New Roman"/>
+          <w:sz w:val="24"/>
+        </w:rPr>
+      </w:pPr>
+    </w:p>
+    <w:p>
+      <w:pPr>
+        <w:rPr>
+          <w:rFonts w:ascii="Times New Roman" w:hAnsi="Times New Roman" w:cs="Times New Roman"/>
+          <w:sz w:val="24"/>
+        </w:rPr>
+      </w:pPr>
+    </w:p>
+    <w:p>
+      <w:pPr>
+        <w:rPr>
+          <w:rFonts w:ascii="Times New Roman" w:hAnsi="Times New Roman" w:cs="Times New Roman"/>
+          <w:sz w:val="24"/>
+        </w:rPr>
+      </w:pPr>
+    </w:p>
+    <w:p>
+      <w:pPr>
+        <w:rPr>
+          <w:rFonts w:ascii="Times New Roman" w:hAnsi="Times New Roman" w:cs="Times New Roman"/>
+          <w:sz w:val="24"/>
+        </w:rPr>
+      </w:pPr>
+    </w:p>
+    <w:p>
+      <w:pPr>
+        <w:rPr>
+          <w:rFonts w:ascii="Times New Roman" w:hAnsi="Times New Roman" w:cs="Times New Roman"/>
+          <w:sz w:val="24"/>
+        </w:rPr>
+      </w:pPr>
+    </w:p>
+    <w:p>
+      <w:pPr>
+        <w:rPr>
+          <w:rFonts w:ascii="Times New Roman" w:hAnsi="Times New Roman" w:cs="Times New Roman"/>
+          <w:sz w:val="24"/>
+        </w:rPr>
+      </w:pPr>
+      <w:r>
+        <w:rPr>
+          <w:rFonts w:ascii="Times New Roman" w:hAnsi="Times New Roman" w:cs="Times New Roman"/>
+          <w:sz w:val="24"/>
+        </w:rPr>
+        <w:t>ANN:</w:t>
+      </w:r>
+    </w:p>
+    <w:p>
+      <w:r>
+        <w:br/>
+      </w:r>
+    </w:p>
+    <w:p>
+      <w:pPr>
+        <w:keepNext/>
+        <w:spacing w:after="160" w:line="259" w:lineRule="auto"/>
+        <w:jc w:val="center"/>
+      </w:pPr>
+      <w:r>
+        <w:rPr>
+          <w:rFonts w:ascii="Times New Roman" w:eastAsia="Times New Roman" w:hAnsi="Times New Roman" w:cs="Times New Roman"/>
+          <w:b/>
+          <w:color w:val="000000" w:themeColor="text1"/>
+        </w:rPr>
+        <w:pict>
+          <v:shapetype id="_x0000_t75" coordsize="21600,21600" o:spt="75" o:preferrelative="t" path="m@4@5l@4@11@9@11@9@5xe" filled="f" stroked="f">
+            <v:stroke joinstyle="miter"/>
+            <v:formulas>
+              <v:f eqn="if lineDrawn pixelLineWidth 0"/>
+              <v:f eqn="sum @0 1 0"/>
+              <v:f eqn="sum 0 0 @1"/>
+              <v:f eqn="prod @2 1 2"/>
+              <v:f eqn="prod @3 21600 pixelWidth"/>
+              <v:f eqn="prod @3 21600 pixelHeight"/>
+              <v:f eqn="sum @0 0 1"/>
+              <v:f eqn="prod @6 1 2"/>
+              <v:f eqn="prod @7 21600 pixelWidth"/>
+              <v:f eqn="sum @8 21600 0"/>
+              <v:f eqn="prod @7 21600 pixelHeight"/>
+              <v:f eqn="sum @10 21600 0"/>
+            </v:formulas>
+            <v:path o:extrusionok="f" gradientshapeok="t" o:connecttype="rect"/>
+            <o:lock v:ext="edit" aspectratio="t"/>
+          </v:shapetype>
+          <v:shape id="_x0000_i1026" type="#_x0000_t75" style="width:71.25pt;height:35.25pt">
+            <v:imagedata r:id="rId17" o:title="ANNConfusionMatrix"/>
+          </v:shape>
+        </w:pict>
+      </w:r>
+    </w:p>
+    <w:p>
+      <w:pPr>
+        <w:pStyle w:val="Caption"/>
+        <w:jc w:val="center"/>
+      </w:pPr>
+      <w:r>
+        <w:t xml:space="preserve">Figure </w:t>
+      </w:r>
+      <w:r>
+        <w:fldChar w:fldCharType="begin"/>
+      </w:r>
+      <w:r>
+        <w:instrText xml:space="preserve"> SEQ Figure \* ARABIC </w:instrText>
+      </w:r>
+      <w:r>
+        <w:fldChar w:fldCharType="separate"/>
+      </w:r>
+      <w:r>
+        <w:rPr>
+          <w:noProof/>
+        </w:rPr>
+        <w:t>5</w:t>
+      </w:r>
+      <w:r>
+        <w:fldChar w:fldCharType="end"/>
+      </w:r>
+      <w:r>
+        <w:t xml:space="preserve"> </w:t>
+      </w:r>
+    </w:p>
+    <w:p>
+      <w:pPr>
+        <w:keepNext/>
+        <w:spacing w:after="160" w:line="259" w:lineRule="auto"/>
+        <w:jc w:val="center"/>
+      </w:pPr>
+      <w:r>
+        <w:rPr>
+          <w:rFonts w:ascii="Times New Roman" w:eastAsia="Times New Roman" w:hAnsi="Times New Roman" w:cs="Times New Roman"/>
+          <w:b/>
+          <w:color w:val="000000" w:themeColor="text1"/>
+        </w:rPr>
+        <w:pict>
+          <v:shape id="_x0000_i1025" type="#_x0000_t75" style="width:468pt;height:211.5pt">
+            <v:imagedata r:id="rId18" o:title="PredictionG3_Combined"/>
+          </v:shape>
+        </w:pict>
+      </w:r>
+    </w:p>
+    <w:p>
+      <w:pPr>
+        <w:pStyle w:val="Caption"/>
+        <w:jc w:val="center"/>
+      </w:pPr>
+      <w:r>
+        <w:t xml:space="preserve">Figure </w:t>
+      </w:r>
+      <w:r>
+        <w:fldChar w:fldCharType="begin"/>
+      </w:r>
+      <w:r>
+        <w:instrText xml:space="preserve"> SEQ Figure \* ARABIC </w:instrText>
+      </w:r>
+      <w:r>
+        <w:fldChar w:fldCharType="separate"/>
+      </w:r>
+      <w:r>
+        <w:rPr>
+          <w:noProof/>
+        </w:rPr>
+        <w:t>6</w:t>
+      </w:r>
+      <w:r>
+        <w:fldChar w:fldCharType="end"/>
+      </w:r>
+    </w:p>
+    <w:p>
+      <w:pPr>
+        <w:spacing w:after="160" w:line="259" w:lineRule="auto"/>
+        <w:jc w:val="center"/>
+        <w:rPr>
+          <w:rFonts w:ascii="Times New Roman" w:eastAsia="Times New Roman" w:hAnsi="Times New Roman" w:cs="Times New Roman"/>
+          <w:b/>
+          <w:color w:val="000000" w:themeColor="text1"/>
+          <w:sz w:val="26"/>
+          <w:szCs w:val="26"/>
+        </w:rPr>
+      </w:pPr>
+      <w:r>
+        <w:rPr>
+          <w:rFonts w:ascii="Times New Roman" w:eastAsia="Times New Roman" w:hAnsi="Times New Roman" w:cs="Times New Roman"/>
+          <w:b/>
+          <w:color w:val="000000" w:themeColor="text1"/>
+        </w:rPr>
+        <w:br w:type="page"/>
+      </w:r>
+    </w:p>
+    <w:p>
+      <w:pPr>
+        <w:pStyle w:val="Heading2"/>
+        <w:rPr>
+          <w:rFonts w:ascii="Times New Roman" w:eastAsia="Times New Roman" w:hAnsi="Times New Roman" w:cs="Times New Roman"/>
+          <w:b/>
+          <w:color w:val="000000" w:themeColor="text1"/>
+        </w:rPr>
+      </w:pPr>
+      <w:r>
+        <w:rPr>
+          <w:rFonts w:ascii="Times New Roman" w:eastAsia="Times New Roman" w:hAnsi="Times New Roman" w:cs="Times New Roman"/>
+          <w:b/>
+          <w:color w:val="000000" w:themeColor="text1"/>
+        </w:rPr>
+        <w:lastRenderedPageBreak/>
+        <w:t>E. Suggestion as to why the classifiers behave differently</w:t>
+      </w:r>
+    </w:p>
+    <w:p>
+      <w:pPr>
+        <w:spacing w:line="240" w:lineRule="auto"/>
+        <w:jc w:val="both"/>
+        <w:rPr>
+          <w:rFonts w:ascii="Times New Roman" w:eastAsia="Times New Roman" w:hAnsi="Times New Roman" w:cs="Times New Roman"/>
+          <w:sz w:val="24"/>
+          <w:szCs w:val="24"/>
+        </w:rPr>
+      </w:pPr>
+      <w:r>
+        <w:rPr>
+          <w:rFonts w:ascii="Times New Roman" w:eastAsia="Times New Roman" w:hAnsi="Times New Roman" w:cs="Times New Roman"/>
+          <w:sz w:val="24"/>
+          <w:szCs w:val="24"/>
+        </w:rPr>
+        <w:t xml:space="preserve">Decision tree: </w:t>
+      </w:r>
+    </w:p>
+    <w:p>
+      <w:pPr>
+        <w:spacing w:line="360" w:lineRule="auto"/>
+        <w:ind w:firstLine="720"/>
+        <w:jc w:val="both"/>
+        <w:rPr>
+          <w:rFonts w:ascii="Times New Roman" w:eastAsia="Times New Roman" w:hAnsi="Times New Roman" w:cs="Times New Roman"/>
+          <w:color w:val="auto"/>
+          <w:sz w:val="24"/>
+          <w:szCs w:val="24"/>
+        </w:rPr>
+      </w:pPr>
+      <w:r>
+        <w:rPr>
+          <w:rFonts w:ascii="Times New Roman" w:eastAsia="Times New Roman" w:hAnsi="Times New Roman" w:cs="Times New Roman"/>
+          <w:sz w:val="24"/>
+          <w:szCs w:val="24"/>
+        </w:rPr>
+        <w:t>For this method, decision tree classifier requires the data type to be of Integer type. This enables the tree to be generated and for each column, the data split into different ranges according to the data and this results in the multi-level branching of the decision tree.</w:t>
+      </w:r>
+    </w:p>
+    <w:p>
+      <w:pPr>
+        <w:spacing w:line="360" w:lineRule="auto"/>
+        <w:jc w:val="both"/>
+        <w:rPr>
+          <w:rFonts w:ascii="Times New Roman" w:eastAsia="Times New Roman" w:hAnsi="Times New Roman" w:cs="Times New Roman"/>
+          <w:color w:val="auto"/>
+          <w:sz w:val="24"/>
+          <w:szCs w:val="24"/>
+        </w:rPr>
+      </w:pPr>
+      <w:r>
+        <w:rPr>
+          <w:rFonts w:ascii="Times New Roman" w:eastAsia="Times New Roman" w:hAnsi="Times New Roman" w:cs="Times New Roman"/>
+          <w:noProof/>
+          <w:sz w:val="24"/>
+          <w:szCs w:val="24"/>
+        </w:rPr>
+        <w:drawing>
+          <wp:inline distT="0" distB="0" distL="0" distR="0">
+            <wp:extent cx="5943600" cy="2295525"/>
+            <wp:effectExtent l="0" t="0" r="0" b="9525"/>
+            <wp:docPr id="7" name="Picture 7" descr="Decision 3.png"/>
+            <wp:cNvGraphicFramePr>
+              <a:graphicFrameLocks xmlns:a="http://schemas.openxmlformats.org/drawingml/2006/main" noChangeAspect="1"/>
+            </wp:cNvGraphicFramePr>
+            <a:graphic xmlns:a="http://schemas.openxmlformats.org/drawingml/2006/main">
+              <a:graphicData uri="http://schemas.openxmlformats.org/drawingml/2006/picture">
+                <pic:pic xmlns:pic="http://schemas.openxmlformats.org/drawingml/2006/picture">
+                  <pic:nvPicPr>
+                    <pic:cNvPr id="0" name="Picture 3" descr="Decision 3.png"/>
+                    <pic:cNvPicPr>
+                      <a:picLocks noChangeAspect="1" noChangeArrowheads="1"/>
+                    </pic:cNvPicPr>
+                  </pic:nvPicPr>
+                  <pic:blipFill>
+                    <a:blip r:embed="rId19">
+                      <a:extLst>
+                        <a:ext uri="{28A0092B-C50C-407E-A947-70E740481C1C}">
+                          <a14:useLocalDpi xmlns:a14="http://schemas.microsoft.com/office/drawing/2010/main" val="0"/>
+                        </a:ext>
+                      </a:extLst>
+                    </a:blip>
+                    <a:srcRect/>
+                    <a:stretch>
+                      <a:fillRect/>
+                    </a:stretch>
+                  </pic:blipFill>
+                  <pic:spPr bwMode="auto">
+                    <a:xfrm>
+                      <a:off x="0" y="0"/>
+                      <a:ext cx="5943600" cy="2295525"/>
+                    </a:xfrm>
+                    <a:prstGeom prst="rect">
+                      <a:avLst/>
+                    </a:prstGeom>
+                    <a:noFill/>
+                    <a:ln>
+                      <a:noFill/>
+                    </a:ln>
+                  </pic:spPr>
+                </pic:pic>
+              </a:graphicData>
+            </a:graphic>
+          </wp:inline>
+        </w:drawing>
+      </w:r>
+    </w:p>
+    <w:p>
+      <w:pPr>
+        <w:spacing w:line="360" w:lineRule="auto"/>
+        <w:jc w:val="both"/>
+        <w:rPr>
+          <w:rFonts w:ascii="Times New Roman" w:eastAsia="Times New Roman" w:hAnsi="Times New Roman" w:cs="Times New Roman"/>
+          <w:color w:val="auto"/>
+          <w:sz w:val="24"/>
+          <w:szCs w:val="24"/>
+        </w:rPr>
+      </w:pPr>
+      <w:r>
+        <w:rPr>
+          <w:rFonts w:ascii="Times New Roman" w:eastAsia="Times New Roman" w:hAnsi="Times New Roman" w:cs="Times New Roman"/>
+          <w:sz w:val="24"/>
+          <w:szCs w:val="24"/>
+        </w:rPr>
+        <w:t>Picture above shows the result of our decision tree. Note that for our case, we take G3 (Final exam marks for Mathematics) more than 10 marks as the partition for the whole decision tree. The highest value for all categories will be chosen as the final nodes.</w:t>
+      </w:r>
+    </w:p>
+    <w:p>
+      <w:pPr>
+        <w:spacing w:line="360" w:lineRule="auto"/>
+        <w:jc w:val="both"/>
+        <w:rPr>
+          <w:rFonts w:ascii="Times New Roman" w:eastAsia="Times New Roman" w:hAnsi="Times New Roman" w:cs="Times New Roman"/>
+          <w:color w:val="auto"/>
+          <w:sz w:val="24"/>
+          <w:szCs w:val="24"/>
+        </w:rPr>
+      </w:pPr>
+      <w:r>
+        <w:rPr>
+          <w:rFonts w:ascii="Times New Roman" w:eastAsia="Times New Roman" w:hAnsi="Times New Roman" w:cs="Times New Roman"/>
+          <w:noProof/>
+          <w:sz w:val="24"/>
+          <w:szCs w:val="24"/>
+        </w:rPr>
+        <w:drawing>
+          <wp:inline distT="0" distB="0" distL="0" distR="0">
+            <wp:extent cx="5943600" cy="2257425"/>
+            <wp:effectExtent l="0" t="0" r="0" b="9525"/>
+            <wp:docPr id="6" name="Picture 6" descr="Decision 3 with CV.png"/>
+            <wp:cNvGraphicFramePr>
+              <a:graphicFrameLocks xmlns:a="http://schemas.openxmlformats.org/drawingml/2006/main" noChangeAspect="1"/>
+            </wp:cNvGraphicFramePr>
+            <a:graphic xmlns:a="http://schemas.openxmlformats.org/drawingml/2006/main">
+              <a:graphicData uri="http://schemas.openxmlformats.org/drawingml/2006/picture">
+                <pic:pic xmlns:pic="http://schemas.openxmlformats.org/drawingml/2006/picture">
+                  <pic:nvPicPr>
+                    <pic:cNvPr id="0" name="Picture 4" descr="Decision 3 with CV.png"/>
+                    <pic:cNvPicPr>
+                      <a:picLocks noChangeAspect="1" noChangeArrowheads="1"/>
+                    </pic:cNvPicPr>
+                  </pic:nvPicPr>
+                  <pic:blipFill>
+                    <a:blip r:embed="rId15">
+                      <a:extLst>
+                        <a:ext uri="{28A0092B-C50C-407E-A947-70E740481C1C}">
+                          <a14:useLocalDpi xmlns:a14="http://schemas.microsoft.com/office/drawing/2010/main" val="0"/>
+                        </a:ext>
+                      </a:extLst>
+                    </a:blip>
+                    <a:srcRect/>
+                    <a:stretch>
+                      <a:fillRect/>
+                    </a:stretch>
+                  </pic:blipFill>
+                  <pic:spPr bwMode="auto">
+                    <a:xfrm>
+                      <a:off x="0" y="0"/>
+                      <a:ext cx="5943600" cy="2257425"/>
+                    </a:xfrm>
+                    <a:prstGeom prst="rect">
+                      <a:avLst/>
+                    </a:prstGeom>
+                    <a:noFill/>
+                    <a:ln>
+                      <a:noFill/>
+                    </a:ln>
+                  </pic:spPr>
+                </pic:pic>
+              </a:graphicData>
+            </a:graphic>
+          </wp:inline>
+        </w:drawing>
+      </w:r>
+      <w:r>
+        <w:rPr>
+          <w:rFonts w:ascii="Times New Roman" w:eastAsia="Times New Roman" w:hAnsi="Times New Roman" w:cs="Times New Roman"/>
+          <w:sz w:val="24"/>
+          <w:szCs w:val="24"/>
+        </w:rPr>
+        <w:t> </w:t>
+      </w:r>
+    </w:p>
+    <w:p>
+      <w:pPr>
+        <w:spacing w:line="360" w:lineRule="auto"/>
+        <w:jc w:val="both"/>
+        <w:rPr>
+          <w:rFonts w:ascii="Times New Roman" w:eastAsia="Times New Roman" w:hAnsi="Times New Roman" w:cs="Times New Roman"/>
+          <w:color w:val="auto"/>
+          <w:sz w:val="24"/>
+          <w:szCs w:val="24"/>
+        </w:rPr>
+      </w:pPr>
+      <w:r>
+        <w:rPr>
+          <w:rFonts w:ascii="Times New Roman" w:eastAsia="Times New Roman" w:hAnsi="Times New Roman" w:cs="Times New Roman"/>
+          <w:sz w:val="24"/>
+          <w:szCs w:val="24"/>
+        </w:rPr>
+        <w:t xml:space="preserve">Picture above shows the result of our decision </w:t>
+      </w:r>
+      <w:r>
+        <w:rPr>
+          <w:rFonts w:ascii="Times New Roman" w:eastAsia="Times New Roman" w:hAnsi="Times New Roman" w:cs="Times New Roman"/>
+          <w:sz w:val="24"/>
+          <w:szCs w:val="24"/>
+        </w:rPr>
+        <w:t>tree after</w:t>
+      </w:r>
+      <w:r>
+        <w:rPr>
+          <w:rFonts w:ascii="Times New Roman" w:eastAsia="Times New Roman" w:hAnsi="Times New Roman" w:cs="Times New Roman"/>
+          <w:sz w:val="24"/>
+          <w:szCs w:val="24"/>
+        </w:rPr>
+        <w:t xml:space="preserve"> cross validation and pruning of the decision tree.</w:t>
+      </w:r>
+    </w:p>
+    <w:p>
+      <w:pPr>
+        <w:spacing w:after="240" w:line="240" w:lineRule="auto"/>
+        <w:rPr>
+          <w:rFonts w:ascii="Times New Roman" w:eastAsia="Times New Roman" w:hAnsi="Times New Roman" w:cs="Times New Roman"/>
+          <w:color w:val="auto"/>
+          <w:sz w:val="24"/>
+          <w:szCs w:val="24"/>
+        </w:rPr>
+      </w:pPr>
+    </w:p>
+    <w:p>
+      <w:pPr>
+        <w:spacing w:line="240" w:lineRule="auto"/>
+        <w:jc w:val="both"/>
+        <w:rPr>
+          <w:rFonts w:ascii="Times New Roman" w:eastAsia="Times New Roman" w:hAnsi="Times New Roman" w:cs="Times New Roman"/>
+          <w:sz w:val="24"/>
+          <w:szCs w:val="24"/>
+        </w:rPr>
+      </w:pPr>
+    </w:p>
+    <w:p>
+      <w:pPr>
+        <w:spacing w:line="240" w:lineRule="auto"/>
+        <w:jc w:val="both"/>
+        <w:rPr>
+          <w:rFonts w:ascii="Times New Roman" w:eastAsia="Times New Roman" w:hAnsi="Times New Roman" w:cs="Times New Roman"/>
+          <w:sz w:val="24"/>
+          <w:szCs w:val="24"/>
+        </w:rPr>
+      </w:pPr>
+    </w:p>
+    <w:p>
+      <w:pPr>
+        <w:spacing w:line="240" w:lineRule="auto"/>
+        <w:jc w:val="both"/>
+        <w:rPr>
+          <w:rFonts w:ascii="Times New Roman" w:eastAsia="Times New Roman" w:hAnsi="Times New Roman" w:cs="Times New Roman"/>
+          <w:sz w:val="24"/>
+          <w:szCs w:val="24"/>
+        </w:rPr>
+      </w:pPr>
+      <w:r>
+        <w:rPr>
+          <w:rFonts w:ascii="Times New Roman" w:eastAsia="Times New Roman" w:hAnsi="Times New Roman" w:cs="Times New Roman"/>
+          <w:sz w:val="24"/>
+          <w:szCs w:val="24"/>
+        </w:rPr>
+        <w:lastRenderedPageBreak/>
+        <w:t xml:space="preserve">Naive Bayes: </w:t>
+      </w:r>
+    </w:p>
+    <w:p>
+      <w:pPr>
+        <w:spacing w:line="240" w:lineRule="auto"/>
+        <w:jc w:val="both"/>
+        <w:rPr>
+          <w:rFonts w:ascii="Times New Roman" w:eastAsia="Times New Roman" w:hAnsi="Times New Roman" w:cs="Times New Roman"/>
+          <w:sz w:val="24"/>
+          <w:szCs w:val="24"/>
+        </w:rPr>
+      </w:pPr>
+    </w:p>
+    <w:p>
+      <w:pPr>
+        <w:spacing w:line="360" w:lineRule="auto"/>
+        <w:ind w:firstLine="720"/>
+        <w:jc w:val="both"/>
+        <w:rPr>
+          <w:rFonts w:ascii="Times New Roman" w:eastAsia="Times New Roman" w:hAnsi="Times New Roman" w:cs="Times New Roman"/>
+          <w:color w:val="auto"/>
+          <w:sz w:val="24"/>
+          <w:szCs w:val="24"/>
+        </w:rPr>
+      </w:pPr>
+      <w:r>
+        <w:rPr>
+          <w:rFonts w:ascii="Times New Roman" w:eastAsia="Times New Roman" w:hAnsi="Times New Roman" w:cs="Times New Roman"/>
+          <w:sz w:val="24"/>
+          <w:szCs w:val="24"/>
+        </w:rPr>
+        <w:t>The classifier works well with columns of data type ‘Factor’. Thus, the numerical columns were excluded from this classification method unlike the Decision Tree and ANN classifiers which require numerical values to generate the classification output.  The image below shows the result of the Naive Bayes classification in the form of confusion matrices. The Naive Bayes uses “Yes” and “No” value from the “High” column which we made to form the classification according to each respective variables such as the sex, schoolsup and so on. For e.g., we can say there is 53.4% of a female student being proficient in Mathematics.  We can continue making more inferences for the remaining variables based on the result we obtained.  </w:t>
+      </w:r>
+    </w:p>
+    <w:p>
+      <w:pPr>
+        <w:spacing w:line="240" w:lineRule="auto"/>
+        <w:rPr>
+          <w:rFonts w:ascii="Times New Roman" w:eastAsia="Times New Roman" w:hAnsi="Times New Roman" w:cs="Times New Roman"/>
+          <w:color w:val="auto"/>
+          <w:sz w:val="24"/>
+          <w:szCs w:val="24"/>
+        </w:rPr>
+      </w:pPr>
+    </w:p>
+    <w:p>
+      <w:pPr>
+        <w:spacing w:line="240" w:lineRule="auto"/>
+        <w:jc w:val="both"/>
+        <w:rPr>
+          <w:rFonts w:ascii="Times New Roman" w:eastAsia="Times New Roman" w:hAnsi="Times New Roman" w:cs="Times New Roman"/>
+          <w:color w:val="auto"/>
+          <w:sz w:val="24"/>
+          <w:szCs w:val="24"/>
+        </w:rPr>
+      </w:pPr>
+    </w:p>
+    <w:p>
+      <w:pPr>
+        <w:rPr>
+          <w:rFonts w:ascii="Times New Roman" w:eastAsia="Times New Roman" w:hAnsi="Times New Roman" w:cs="Times New Roman"/>
+          <w:color w:val="auto"/>
+          <w:sz w:val="24"/>
+          <w:szCs w:val="24"/>
+        </w:rPr>
+      </w:pPr>
+      <w:r>
+        <w:rPr>
+          <w:rFonts w:ascii="Times New Roman" w:eastAsia="Times New Roman" w:hAnsi="Times New Roman" w:cs="Times New Roman"/>
+          <w:color w:val="auto"/>
+          <w:sz w:val="24"/>
+          <w:szCs w:val="24"/>
+        </w:rPr>
+        <w:br/>
+      </w:r>
+      <w:r>
+        <w:rPr>
+          <w:rFonts w:ascii="Times New Roman" w:eastAsia="Times New Roman" w:hAnsi="Times New Roman" w:cs="Times New Roman"/>
+          <w:color w:val="auto"/>
+          <w:sz w:val="24"/>
+          <w:szCs w:val="24"/>
+        </w:rPr>
+        <w:t xml:space="preserve">ANN : </w:t>
+      </w:r>
+    </w:p>
+    <w:p>
+      <w:r>
+        <w:rPr>
+          <w:rFonts w:ascii="Times New Roman" w:eastAsia="Times New Roman" w:hAnsi="Times New Roman" w:cs="Times New Roman"/>
+          <w:color w:val="auto"/>
+          <w:sz w:val="24"/>
+          <w:szCs w:val="24"/>
+        </w:rPr>
+        <w:tab/>
+        <w:t xml:space="preserve">ANN Classifier behaves differently because we require to train the classifier </w:t>
+      </w:r>
+      <w:r>
+        <w:rPr>
+          <w:rFonts w:ascii="Times New Roman" w:eastAsia="Times New Roman" w:hAnsi="Times New Roman" w:cs="Times New Roman"/>
+          <w:color w:val="auto"/>
+          <w:sz w:val="24"/>
+          <w:szCs w:val="24"/>
+        </w:rPr>
+        <w:t xml:space="preserve">first </w:t>
+      </w:r>
+      <w:bookmarkStart w:id="12" w:name="_GoBack"/>
+      <w:bookmarkEnd w:id="12"/>
+      <w:r>
+        <w:rPr>
+          <w:rFonts w:ascii="Times New Roman" w:eastAsia="Times New Roman" w:hAnsi="Times New Roman" w:cs="Times New Roman"/>
+          <w:color w:val="auto"/>
+          <w:sz w:val="24"/>
+          <w:szCs w:val="24"/>
+        </w:rPr>
+        <w:t>with a training data so it can classify the data given for the assigned task. However, we approached the preprocessing for this classifier similar to the way we make a Decision Tree.</w:t>
+      </w:r>
+      <w:r>
+        <w:rPr>
+          <w:rFonts w:ascii="Times New Roman" w:eastAsia="Times New Roman" w:hAnsi="Times New Roman" w:cs="Times New Roman"/>
+          <w:color w:val="auto"/>
+          <w:sz w:val="24"/>
+          <w:szCs w:val="24"/>
+        </w:rPr>
+        <w:t xml:space="preserve"> We converted the factor type columns with two levels(Yes and No) into integer type (1 and 0) so we can pass it through the ANN for classification.</w:t>
+      </w:r>
+      <w:r>
+        <w:rPr>
+          <w:rFonts w:ascii="Times New Roman" w:eastAsia="Times New Roman" w:hAnsi="Times New Roman" w:cs="Times New Roman"/>
+          <w:color w:val="auto"/>
+          <w:sz w:val="24"/>
+          <w:szCs w:val="24"/>
+        </w:rPr>
+        <w:t xml:space="preserve"> </w:t>
+      </w:r>
+      <w:r>
+        <w:rPr>
+          <w:rFonts w:ascii="Times New Roman" w:eastAsia="Times New Roman" w:hAnsi="Times New Roman" w:cs="Times New Roman"/>
+          <w:color w:val="auto"/>
+          <w:sz w:val="24"/>
+          <w:szCs w:val="24"/>
+        </w:rPr>
+        <w:br/>
+      </w:r>
+    </w:p>
+    <w:p/>
     <w:sectPr>
-      <w:footerReference w:type="default" r:id="rId14"/>
+      <w:footerReference w:type="default" r:id="rId20"/>
       <w:pgSz w:w="12240" w:h="15840"/>
       <w:pgMar w:top="1440" w:right="1440" w:bottom="1440" w:left="1440" w:header="720" w:footer="720" w:gutter="0"/>
       <w:pgNumType w:start="1"/>
@@ -4250,7 +6784,7 @@
           <w:rPr>
             <w:noProof/>
           </w:rPr>
-          <w:t>12</w:t>
+          <w:t>18</w:t>
         </w:r>
         <w:r>
           <w:rPr>
@@ -4385,8 +6919,253 @@
       </w:pPr>
     </w:lvl>
   </w:abstractNum>
+  <w:abstractNum w:abstractNumId="1" w15:restartNumberingAfterBreak="0">
+    <w:nsid w:val="3D076C0C"/>
+    <w:multiLevelType w:val="multilevel"/>
+    <w:tmpl w:val="C27EE152"/>
+    <w:lvl w:ilvl="0">
+      <w:start w:val="1"/>
+      <w:numFmt w:val="bullet"/>
+      <w:lvlText w:val=""/>
+      <w:lvlJc w:val="left"/>
+      <w:pPr>
+        <w:tabs>
+          <w:tab w:val="num" w:pos="720"/>
+        </w:tabs>
+        <w:ind w:left="720" w:hanging="360"/>
+      </w:pPr>
+      <w:rPr>
+        <w:rFonts w:ascii="Symbol" w:hAnsi="Symbol" w:hint="default"/>
+        <w:sz w:val="20"/>
+      </w:rPr>
+    </w:lvl>
+    <w:lvl w:ilvl="1" w:tentative="1">
+      <w:start w:val="1"/>
+      <w:numFmt w:val="bullet"/>
+      <w:lvlText w:val="o"/>
+      <w:lvlJc w:val="left"/>
+      <w:pPr>
+        <w:tabs>
+          <w:tab w:val="num" w:pos="1440"/>
+        </w:tabs>
+        <w:ind w:left="1440" w:hanging="360"/>
+      </w:pPr>
+      <w:rPr>
+        <w:rFonts w:ascii="Courier New" w:hAnsi="Courier New" w:hint="default"/>
+        <w:sz w:val="20"/>
+      </w:rPr>
+    </w:lvl>
+    <w:lvl w:ilvl="2" w:tentative="1">
+      <w:start w:val="1"/>
+      <w:numFmt w:val="bullet"/>
+      <w:lvlText w:val=""/>
+      <w:lvlJc w:val="left"/>
+      <w:pPr>
+        <w:tabs>
+          <w:tab w:val="num" w:pos="2160"/>
+        </w:tabs>
+        <w:ind w:left="2160" w:hanging="360"/>
+      </w:pPr>
+      <w:rPr>
+        <w:rFonts w:ascii="Wingdings" w:hAnsi="Wingdings" w:hint="default"/>
+        <w:sz w:val="20"/>
+      </w:rPr>
+    </w:lvl>
+    <w:lvl w:ilvl="3" w:tentative="1">
+      <w:start w:val="1"/>
+      <w:numFmt w:val="bullet"/>
+      <w:lvlText w:val=""/>
+      <w:lvlJc w:val="left"/>
+      <w:pPr>
+        <w:tabs>
+          <w:tab w:val="num" w:pos="2880"/>
+        </w:tabs>
+        <w:ind w:left="2880" w:hanging="360"/>
+      </w:pPr>
+      <w:rPr>
+        <w:rFonts w:ascii="Wingdings" w:hAnsi="Wingdings" w:hint="default"/>
+        <w:sz w:val="20"/>
+      </w:rPr>
+    </w:lvl>
+    <w:lvl w:ilvl="4" w:tentative="1">
+      <w:start w:val="1"/>
+      <w:numFmt w:val="bullet"/>
+      <w:lvlText w:val=""/>
+      <w:lvlJc w:val="left"/>
+      <w:pPr>
+        <w:tabs>
+          <w:tab w:val="num" w:pos="3600"/>
+        </w:tabs>
+        <w:ind w:left="3600" w:hanging="360"/>
+      </w:pPr>
+      <w:rPr>
+        <w:rFonts w:ascii="Wingdings" w:hAnsi="Wingdings" w:hint="default"/>
+        <w:sz w:val="20"/>
+      </w:rPr>
+    </w:lvl>
+    <w:lvl w:ilvl="5" w:tentative="1">
+      <w:start w:val="1"/>
+      <w:numFmt w:val="bullet"/>
+      <w:lvlText w:val=""/>
+      <w:lvlJc w:val="left"/>
+      <w:pPr>
+        <w:tabs>
+          <w:tab w:val="num" w:pos="4320"/>
+        </w:tabs>
+        <w:ind w:left="4320" w:hanging="360"/>
+      </w:pPr>
+      <w:rPr>
+        <w:rFonts w:ascii="Wingdings" w:hAnsi="Wingdings" w:hint="default"/>
+        <w:sz w:val="20"/>
+      </w:rPr>
+    </w:lvl>
+    <w:lvl w:ilvl="6" w:tentative="1">
+      <w:start w:val="1"/>
+      <w:numFmt w:val="bullet"/>
+      <w:lvlText w:val=""/>
+      <w:lvlJc w:val="left"/>
+      <w:pPr>
+        <w:tabs>
+          <w:tab w:val="num" w:pos="5040"/>
+        </w:tabs>
+        <w:ind w:left="5040" w:hanging="360"/>
+      </w:pPr>
+      <w:rPr>
+        <w:rFonts w:ascii="Wingdings" w:hAnsi="Wingdings" w:hint="default"/>
+        <w:sz w:val="20"/>
+      </w:rPr>
+    </w:lvl>
+    <w:lvl w:ilvl="7" w:tentative="1">
+      <w:start w:val="1"/>
+      <w:numFmt w:val="bullet"/>
+      <w:lvlText w:val=""/>
+      <w:lvlJc w:val="left"/>
+      <w:pPr>
+        <w:tabs>
+          <w:tab w:val="num" w:pos="5760"/>
+        </w:tabs>
+        <w:ind w:left="5760" w:hanging="360"/>
+      </w:pPr>
+      <w:rPr>
+        <w:rFonts w:ascii="Wingdings" w:hAnsi="Wingdings" w:hint="default"/>
+        <w:sz w:val="20"/>
+      </w:rPr>
+    </w:lvl>
+    <w:lvl w:ilvl="8" w:tentative="1">
+      <w:start w:val="1"/>
+      <w:numFmt w:val="bullet"/>
+      <w:lvlText w:val=""/>
+      <w:lvlJc w:val="left"/>
+      <w:pPr>
+        <w:tabs>
+          <w:tab w:val="num" w:pos="6480"/>
+        </w:tabs>
+        <w:ind w:left="6480" w:hanging="360"/>
+      </w:pPr>
+      <w:rPr>
+        <w:rFonts w:ascii="Wingdings" w:hAnsi="Wingdings" w:hint="default"/>
+        <w:sz w:val="20"/>
+      </w:rPr>
+    </w:lvl>
+  </w:abstractNum>
+  <w:abstractNum w:abstractNumId="2" w15:restartNumberingAfterBreak="0">
+    <w:nsid w:val="6C8A43B1"/>
+    <w:multiLevelType w:val="hybridMultilevel"/>
+    <w:tmpl w:val="A1828E48"/>
+    <w:lvl w:ilvl="0" w:tplc="A4B2DF78">
+      <w:start w:val="1"/>
+      <w:numFmt w:val="upperLetter"/>
+      <w:lvlText w:val="%1."/>
+      <w:lvlJc w:val="left"/>
+      <w:pPr>
+        <w:ind w:left="720" w:hanging="360"/>
+      </w:pPr>
+      <w:rPr>
+        <w:rFonts w:hint="default"/>
+        <w:b/>
+      </w:rPr>
+    </w:lvl>
+    <w:lvl w:ilvl="1" w:tplc="04090019" w:tentative="1">
+      <w:start w:val="1"/>
+      <w:numFmt w:val="lowerLetter"/>
+      <w:lvlText w:val="%2."/>
+      <w:lvlJc w:val="left"/>
+      <w:pPr>
+        <w:ind w:left="1440" w:hanging="360"/>
+      </w:pPr>
+    </w:lvl>
+    <w:lvl w:ilvl="2" w:tplc="0409001B" w:tentative="1">
+      <w:start w:val="1"/>
+      <w:numFmt w:val="lowerRoman"/>
+      <w:lvlText w:val="%3."/>
+      <w:lvlJc w:val="right"/>
+      <w:pPr>
+        <w:ind w:left="2160" w:hanging="180"/>
+      </w:pPr>
+    </w:lvl>
+    <w:lvl w:ilvl="3" w:tplc="0409000F" w:tentative="1">
+      <w:start w:val="1"/>
+      <w:numFmt w:val="decimal"/>
+      <w:lvlText w:val="%4."/>
+      <w:lvlJc w:val="left"/>
+      <w:pPr>
+        <w:ind w:left="2880" w:hanging="360"/>
+      </w:pPr>
+    </w:lvl>
+    <w:lvl w:ilvl="4" w:tplc="04090019" w:tentative="1">
+      <w:start w:val="1"/>
+      <w:numFmt w:val="lowerLetter"/>
+      <w:lvlText w:val="%5."/>
+      <w:lvlJc w:val="left"/>
+      <w:pPr>
+        <w:ind w:left="3600" w:hanging="360"/>
+      </w:pPr>
+    </w:lvl>
+    <w:lvl w:ilvl="5" w:tplc="0409001B" w:tentative="1">
+      <w:start w:val="1"/>
+      <w:numFmt w:val="lowerRoman"/>
+      <w:lvlText w:val="%6."/>
+      <w:lvlJc w:val="right"/>
+      <w:pPr>
+        <w:ind w:left="4320" w:hanging="180"/>
+      </w:pPr>
+    </w:lvl>
+    <w:lvl w:ilvl="6" w:tplc="0409000F" w:tentative="1">
+      <w:start w:val="1"/>
+      <w:numFmt w:val="decimal"/>
+      <w:lvlText w:val="%7."/>
+      <w:lvlJc w:val="left"/>
+      <w:pPr>
+        <w:ind w:left="5040" w:hanging="360"/>
+      </w:pPr>
+    </w:lvl>
+    <w:lvl w:ilvl="7" w:tplc="04090019" w:tentative="1">
+      <w:start w:val="1"/>
+      <w:numFmt w:val="lowerLetter"/>
+      <w:lvlText w:val="%8."/>
+      <w:lvlJc w:val="left"/>
+      <w:pPr>
+        <w:ind w:left="5760" w:hanging="360"/>
+      </w:pPr>
+    </w:lvl>
+    <w:lvl w:ilvl="8" w:tplc="0409001B" w:tentative="1">
+      <w:start w:val="1"/>
+      <w:numFmt w:val="lowerRoman"/>
+      <w:lvlText w:val="%9."/>
+      <w:lvlJc w:val="right"/>
+      <w:pPr>
+        <w:ind w:left="6480" w:hanging="180"/>
+      </w:pPr>
+    </w:lvl>
+  </w:abstractNum>
   <w:num w:numId="1">
     <w:abstractNumId w:val="0"/>
+  </w:num>
+  <w:num w:numId="2">
+    <w:abstractNumId w:val="2"/>
+  </w:num>
+  <w:num w:numId="3">
+    <w:abstractNumId w:val="1"/>
   </w:num>
 </w:numbering>
 </file>
@@ -4860,7 +7639,6 @@
   <w:style w:type="character" w:default="1" w:styleId="DefaultParagraphFont">
     <w:name w:val="Default Paragraph Font"/>
     <w:uiPriority w:val="1"/>
-    <w:semiHidden/>
     <w:unhideWhenUsed/>
   </w:style>
   <w:style w:type="table" w:default="1" w:styleId="TableNormal">
@@ -5080,7 +7858,6 @@
     <w:basedOn w:val="Normal"/>
     <w:next w:val="Normal"/>
     <w:uiPriority w:val="35"/>
-    <w:semiHidden/>
     <w:unhideWhenUsed/>
     <w:qFormat/>
     <w:rsid w:val="005A1E9E"/>
@@ -5364,7 +8141,7 @@
 </file>
 
 <file path=customXml/itemProps1.xml><?xml version="1.0" encoding="utf-8"?>
-<ds:datastoreItem xmlns:ds="http://schemas.openxmlformats.org/officeDocument/2006/customXml" ds:itemID="{64F1E04F-B290-4456-98FF-7C627487B383}">
+<ds:datastoreItem xmlns:ds="http://schemas.openxmlformats.org/officeDocument/2006/customXml" ds:itemID="{FEC09743-89B8-439F-9942-CDED5499C300}">
   <ds:schemaRefs>
     <ds:schemaRef ds:uri="http://schemas.openxmlformats.org/officeDocument/2006/bibliography"/>
   </ds:schemaRefs>

</xml_diff>